<commit_message>
Added updated application lab 4 files
</commit_message>
<xml_diff>
--- a/lab4/ATOC5860_applicationlab4.docx
+++ b/lab4/ATOC5860_applicationlab4.docx
@@ -1,6 +1,6 @@
 
 <file path=word/document.xml><?xml version="1.0" encoding="utf-8"?>
-<w:document xmlns:wpc="http://schemas.microsoft.com/office/word/2010/wordprocessingCanvas" xmlns:cx="http://schemas.microsoft.com/office/drawing/2014/chartex" xmlns:cx1="http://schemas.microsoft.com/office/drawing/2015/9/8/chartex" xmlns:cx2="http://schemas.microsoft.com/office/drawing/2015/10/21/chartex" xmlns:cx3="http://schemas.microsoft.com/office/drawing/2016/5/9/chartex" xmlns:cx4="http://schemas.microsoft.com/office/drawing/2016/5/10/chartex" xmlns:cx5="http://schemas.microsoft.com/office/drawing/2016/5/11/chartex" xmlns:cx6="http://schemas.microsoft.com/office/drawing/2016/5/12/chartex" xmlns:cx7="http://schemas.microsoft.com/office/drawing/2016/5/13/chartex" xmlns:cx8="http://schemas.microsoft.com/office/drawing/2016/5/14/chartex" xmlns:mc="http://schemas.openxmlformats.org/markup-compatibility/2006" xmlns:aink="http://schemas.microsoft.com/office/drawing/2016/ink" xmlns:am3d="http://schemas.microsoft.com/office/drawing/2017/model3d" xmlns:o="urn:schemas-microsoft-com:office:office" xmlns:r="http://schemas.openxmlformats.org/officeDocument/2006/relationships" xmlns:m="http://schemas.openxmlformats.org/officeDocument/2006/math" xmlns:v="urn:schemas-microsoft-com:vml" xmlns:wp14="http://schemas.microsoft.com/office/word/2010/wordprocessingDrawing" xmlns:wp="http://schemas.openxmlformats.org/drawingml/2006/wordprocessingDrawing" xmlns:w10="urn:schemas-microsoft-com:office:word" xmlns:w="http://schemas.openxmlformats.org/wordprocessingml/2006/main" xmlns:w14="http://schemas.microsoft.com/office/word/2010/wordml" xmlns:w15="http://schemas.microsoft.com/office/word/2012/wordml" xmlns:w16cex="http://schemas.microsoft.com/office/word/2018/wordml/cex" xmlns:w16cid="http://schemas.microsoft.com/office/word/2016/wordml/cid" xmlns:w16="http://schemas.microsoft.com/office/word/2018/wordml" xmlns:w16sdtdh="http://schemas.microsoft.com/office/word/2020/wordml/sdtdatahash" xmlns:w16se="http://schemas.microsoft.com/office/word/2015/wordml/symex" xmlns:wpg="http://schemas.microsoft.com/office/word/2010/wordprocessingGroup" xmlns:wpi="http://schemas.microsoft.com/office/word/2010/wordprocessingInk" xmlns:wne="http://schemas.microsoft.com/office/word/2006/wordml" xmlns:wps="http://schemas.microsoft.com/office/word/2010/wordprocessingShape" mc:Ignorable="w14 w15 w16se w16cid w16 w16cex w16sdtdh wp14">
+<w:document xmlns:wpc="http://schemas.microsoft.com/office/word/2010/wordprocessingCanvas" xmlns:cx="http://schemas.microsoft.com/office/drawing/2014/chartex" xmlns:cx1="http://schemas.microsoft.com/office/drawing/2015/9/8/chartex" xmlns:cx2="http://schemas.microsoft.com/office/drawing/2015/10/21/chartex" xmlns:cx3="http://schemas.microsoft.com/office/drawing/2016/5/9/chartex" xmlns:cx4="http://schemas.microsoft.com/office/drawing/2016/5/10/chartex" xmlns:cx5="http://schemas.microsoft.com/office/drawing/2016/5/11/chartex" xmlns:cx6="http://schemas.microsoft.com/office/drawing/2016/5/12/chartex" xmlns:cx7="http://schemas.microsoft.com/office/drawing/2016/5/13/chartex" xmlns:cx8="http://schemas.microsoft.com/office/drawing/2016/5/14/chartex" xmlns:mc="http://schemas.openxmlformats.org/markup-compatibility/2006" xmlns:aink="http://schemas.microsoft.com/office/drawing/2016/ink" xmlns:am3d="http://schemas.microsoft.com/office/drawing/2017/model3d" xmlns:o="urn:schemas-microsoft-com:office:office" xmlns:r="http://schemas.openxmlformats.org/officeDocument/2006/relationships" xmlns:m="http://schemas.openxmlformats.org/officeDocument/2006/math" xmlns:v="urn:schemas-microsoft-com:vml" xmlns:wp14="http://schemas.microsoft.com/office/word/2010/wordprocessingDrawing" xmlns:wp="http://schemas.openxmlformats.org/drawingml/2006/wordprocessingDrawing" xmlns:w10="urn:schemas-microsoft-com:office:word" xmlns:w="http://schemas.openxmlformats.org/wordprocessingml/2006/main" xmlns:w14="http://schemas.microsoft.com/office/word/2010/wordml" xmlns:w15="http://schemas.microsoft.com/office/word/2012/wordml" xmlns:w16cex="http://schemas.microsoft.com/office/word/2018/wordml/cex" xmlns:w16cid="http://schemas.microsoft.com/office/word/2016/wordml/cid" xmlns:w16="http://schemas.microsoft.com/office/word/2018/wordml" xmlns:w16se="http://schemas.microsoft.com/office/word/2015/wordml/symex" xmlns:wpg="http://schemas.microsoft.com/office/word/2010/wordprocessingGroup" xmlns:wpi="http://schemas.microsoft.com/office/word/2010/wordprocessingInk" xmlns:wne="http://schemas.microsoft.com/office/word/2006/wordml" xmlns:wps="http://schemas.microsoft.com/office/word/2010/wordprocessingShape" mc:Ignorable="w14 w15 w16se w16cid w16 w16cex wp14">
   <w:body>
     <w:p>
       <w:pPr>
@@ -644,6 +644,46 @@
         <w:jc w:val="both"/>
       </w:pPr>
       <w:r>
+        <w:tab/>
+        <w:t xml:space="preserve">Autocorrelation: 0.99 </w:t>
+      </w:r>
+    </w:p>
+    <w:p>
+      <w:pPr>
+        <w:jc w:val="both"/>
+      </w:pPr>
+      <w:r>
+        <w:tab/>
+        <w:t xml:space="preserve">E-folding timescale: 100.92 hours </w:t>
+      </w:r>
+    </w:p>
+    <w:p>
+      <w:pPr>
+        <w:jc w:val="both"/>
+      </w:pPr>
+      <w:r>
+        <w:tab/>
+      </w:r>
+    </w:p>
+    <w:p>
+      <w:pPr>
+        <w:jc w:val="both"/>
+      </w:pPr>
+      <w:r>
+        <w:tab/>
+        <w:t xml:space="preserve">We would expect to find spectral peaks at 1 day (24 hours) and 365 days. We hypothesize that the annual cycle (seasonal cycle) will have a larger peak amplitude compared to the daily (diurnal cycle). </w:t>
+      </w:r>
+    </w:p>
+    <w:p>
+      <w:pPr>
+        <w:jc w:val="both"/>
+      </w:pPr>
+    </w:p>
+    <w:p>
+      <w:pPr>
+        <w:jc w:val="both"/>
+      </w:pPr>
+      <w:r>
         <w:t xml:space="preserve">2) </w:t>
       </w:r>
       <w:r>
@@ -696,6 +736,83 @@
     </w:p>
     <w:p>
       <w:pPr>
+        <w:rPr>
+          <w:rFonts w:ascii="Times New Roman" w:eastAsia="Times New Roman" w:hAnsi="Times New Roman" w:cs="Times New Roman"/>
+        </w:rPr>
+      </w:pPr>
+      <w:r>
+        <w:rPr>
+          <w:b/>
+          <w:noProof/>
+        </w:rPr>
+        <w:lastRenderedPageBreak/>
+        <w:drawing>
+          <wp:inline distT="0" distB="0" distL="0" distR="0" wp14:anchorId="00A94183" wp14:editId="514F911F">
+            <wp:extent cx="5486400" cy="2603500"/>
+            <wp:effectExtent l="0" t="0" r="0" b="0"/>
+            <wp:docPr id="1" name="Picture 1" descr="A screenshot of a computer&#10;&#10;Description automatically generated with medium confidence"/>
+            <wp:cNvGraphicFramePr>
+              <a:graphicFrameLocks xmlns:a="http://schemas.openxmlformats.org/drawingml/2006/main" noChangeAspect="1"/>
+            </wp:cNvGraphicFramePr>
+            <a:graphic xmlns:a="http://schemas.openxmlformats.org/drawingml/2006/main">
+              <a:graphicData uri="http://schemas.openxmlformats.org/drawingml/2006/picture">
+                <pic:pic xmlns:pic="http://schemas.openxmlformats.org/drawingml/2006/picture">
+                  <pic:nvPicPr>
+                    <pic:cNvPr id="1" name="Picture 1" descr="A screenshot of a computer&#10;&#10;Description automatically generated with medium confidence"/>
+                    <pic:cNvPicPr>
+                      <a:picLocks noChangeAspect="1" noChangeArrowheads="1"/>
+                    </pic:cNvPicPr>
+                  </pic:nvPicPr>
+                  <pic:blipFill>
+                    <a:blip r:embed="rId5">
+                      <a:extLst>
+                        <a:ext uri="{28A0092B-C50C-407E-A947-70E740481C1C}">
+                          <a14:useLocalDpi xmlns:a14="http://schemas.microsoft.com/office/drawing/2010/main" val="0"/>
+                        </a:ext>
+                      </a:extLst>
+                    </a:blip>
+                    <a:srcRect/>
+                    <a:stretch>
+                      <a:fillRect/>
+                    </a:stretch>
+                  </pic:blipFill>
+                  <pic:spPr bwMode="auto">
+                    <a:xfrm>
+                      <a:off x="0" y="0"/>
+                      <a:ext cx="5486400" cy="2603500"/>
+                    </a:xfrm>
+                    <a:prstGeom prst="rect">
+                      <a:avLst/>
+                    </a:prstGeom>
+                    <a:noFill/>
+                    <a:ln>
+                      <a:noFill/>
+                    </a:ln>
+                  </pic:spPr>
+                </pic:pic>
+              </a:graphicData>
+            </a:graphic>
+          </wp:inline>
+        </w:drawing>
+      </w:r>
+    </w:p>
+    <w:p>
+      <w:pPr>
+        <w:jc w:val="both"/>
+        <w:rPr>
+          <w:bCs/>
+        </w:rPr>
+      </w:pPr>
+      <w:r>
+        <w:rPr>
+          <w:bCs/>
+        </w:rPr>
+        <w:tab/>
+        <w:t xml:space="preserve">The peak with the largest amplitude (explains the most variance) is the annual cycle with a peak period of 365 days. The diurnal cycle is also shown as a peak at 1 day but with less amplitude than the annual cycle. There are a few other significant spectral peaks (above 99% confidence level) at 0.99 days and 0.5 days but they explain a very small percent of variance in the data. We assessed the statistical significance by comparing the spectral peak to the red noise spectrum fitted to the data at the 99% confidence level. The null hypothesis that we are trying to reject is that the peak is only due to random fluctuations of a red-noise spectrum. </w:t>
+      </w:r>
+    </w:p>
+    <w:p>
+      <w:pPr>
         <w:jc w:val="both"/>
         <w:rPr>
           <w:b/>
@@ -797,6 +914,213 @@
       <w:pPr>
         <w:jc w:val="both"/>
         <w:rPr>
+          <w:bCs/>
+        </w:rPr>
+      </w:pPr>
+    </w:p>
+    <w:p>
+      <w:pPr>
+        <w:rPr>
+          <w:rFonts w:ascii="Times New Roman" w:eastAsia="Times New Roman" w:hAnsi="Times New Roman" w:cs="Times New Roman"/>
+        </w:rPr>
+      </w:pPr>
+      <w:r>
+        <w:rPr>
+          <w:rFonts w:ascii="Times New Roman" w:eastAsia="Times New Roman" w:hAnsi="Times New Roman" w:cs="Times New Roman"/>
+          <w:noProof/>
+        </w:rPr>
+        <w:drawing>
+          <wp:inline distT="0" distB="0" distL="0" distR="0" wp14:anchorId="0E4666EB" wp14:editId="4600721A">
+            <wp:extent cx="5486400" cy="2696845"/>
+            <wp:effectExtent l="0" t="0" r="0" b="0"/>
+            <wp:docPr id="4" name="Picture 4" descr="A screenshot of a computer&#10;&#10;Description automatically generated with medium confidence"/>
+            <wp:cNvGraphicFramePr>
+              <a:graphicFrameLocks xmlns:a="http://schemas.openxmlformats.org/drawingml/2006/main" noChangeAspect="1"/>
+            </wp:cNvGraphicFramePr>
+            <a:graphic xmlns:a="http://schemas.openxmlformats.org/drawingml/2006/main">
+              <a:graphicData uri="http://schemas.openxmlformats.org/drawingml/2006/picture">
+                <pic:pic xmlns:pic="http://schemas.openxmlformats.org/drawingml/2006/picture">
+                  <pic:nvPicPr>
+                    <pic:cNvPr id="4" name="Picture 4" descr="A screenshot of a computer&#10;&#10;Description automatically generated with medium confidence"/>
+                    <pic:cNvPicPr>
+                      <a:picLocks noChangeAspect="1" noChangeArrowheads="1"/>
+                    </pic:cNvPicPr>
+                  </pic:nvPicPr>
+                  <pic:blipFill>
+                    <a:blip r:embed="rId6">
+                      <a:extLst>
+                        <a:ext uri="{28A0092B-C50C-407E-A947-70E740481C1C}">
+                          <a14:useLocalDpi xmlns:a14="http://schemas.microsoft.com/office/drawing/2010/main" val="0"/>
+                        </a:ext>
+                      </a:extLst>
+                    </a:blip>
+                    <a:srcRect/>
+                    <a:stretch>
+                      <a:fillRect/>
+                    </a:stretch>
+                  </pic:blipFill>
+                  <pic:spPr bwMode="auto">
+                    <a:xfrm>
+                      <a:off x="0" y="0"/>
+                      <a:ext cx="5486400" cy="2696845"/>
+                    </a:xfrm>
+                    <a:prstGeom prst="rect">
+                      <a:avLst/>
+                    </a:prstGeom>
+                    <a:noFill/>
+                    <a:ln>
+                      <a:noFill/>
+                    </a:ln>
+                  </pic:spPr>
+                </pic:pic>
+              </a:graphicData>
+            </a:graphic>
+          </wp:inline>
+        </w:drawing>
+      </w:r>
+    </w:p>
+    <w:p>
+      <w:pPr>
+        <w:rPr>
+          <w:rFonts w:ascii="Times New Roman" w:eastAsia="Times New Roman" w:hAnsi="Times New Roman" w:cs="Times New Roman"/>
+        </w:rPr>
+      </w:pPr>
+      <w:r>
+        <w:rPr>
+          <w:rFonts w:ascii="Times New Roman" w:eastAsia="Times New Roman" w:hAnsi="Times New Roman" w:cs="Times New Roman"/>
+          <w:noProof/>
+        </w:rPr>
+        <w:lastRenderedPageBreak/>
+        <w:drawing>
+          <wp:inline distT="0" distB="0" distL="0" distR="0" wp14:anchorId="21FC4A42" wp14:editId="0C6ACAEC">
+            <wp:extent cx="5486400" cy="3021965"/>
+            <wp:effectExtent l="0" t="0" r="0" b="0"/>
+            <wp:docPr id="5" name="Picture 5" descr="Chart&#10;&#10;Description automatically generated"/>
+            <wp:cNvGraphicFramePr>
+              <a:graphicFrameLocks xmlns:a="http://schemas.openxmlformats.org/drawingml/2006/main" noChangeAspect="1"/>
+            </wp:cNvGraphicFramePr>
+            <a:graphic xmlns:a="http://schemas.openxmlformats.org/drawingml/2006/main">
+              <a:graphicData uri="http://schemas.openxmlformats.org/drawingml/2006/picture">
+                <pic:pic xmlns:pic="http://schemas.openxmlformats.org/drawingml/2006/picture">
+                  <pic:nvPicPr>
+                    <pic:cNvPr id="5" name="Picture 5" descr="Chart&#10;&#10;Description automatically generated"/>
+                    <pic:cNvPicPr>
+                      <a:picLocks noChangeAspect="1" noChangeArrowheads="1"/>
+                    </pic:cNvPicPr>
+                  </pic:nvPicPr>
+                  <pic:blipFill>
+                    <a:blip r:embed="rId7">
+                      <a:extLst>
+                        <a:ext uri="{28A0092B-C50C-407E-A947-70E740481C1C}">
+                          <a14:useLocalDpi xmlns:a14="http://schemas.microsoft.com/office/drawing/2010/main" val="0"/>
+                        </a:ext>
+                      </a:extLst>
+                    </a:blip>
+                    <a:srcRect/>
+                    <a:stretch>
+                      <a:fillRect/>
+                    </a:stretch>
+                  </pic:blipFill>
+                  <pic:spPr bwMode="auto">
+                    <a:xfrm>
+                      <a:off x="0" y="0"/>
+                      <a:ext cx="5486400" cy="3021965"/>
+                    </a:xfrm>
+                    <a:prstGeom prst="rect">
+                      <a:avLst/>
+                    </a:prstGeom>
+                    <a:noFill/>
+                    <a:ln>
+                      <a:noFill/>
+                    </a:ln>
+                  </pic:spPr>
+                </pic:pic>
+              </a:graphicData>
+            </a:graphic>
+          </wp:inline>
+        </w:drawing>
+      </w:r>
+    </w:p>
+    <w:p>
+      <w:pPr>
+        <w:rPr>
+          <w:rFonts w:ascii="Times New Roman" w:eastAsia="Times New Roman" w:hAnsi="Times New Roman" w:cs="Times New Roman"/>
+        </w:rPr>
+      </w:pPr>
+      <w:r>
+        <w:rPr>
+          <w:rFonts w:ascii="Times New Roman" w:eastAsia="Times New Roman" w:hAnsi="Times New Roman" w:cs="Times New Roman"/>
+        </w:rPr>
+        <w:t xml:space="preserve">When applying the </w:t>
+      </w:r>
+      <w:proofErr w:type="spellStart"/>
+      <w:r>
+        <w:rPr>
+          <w:rFonts w:ascii="Times New Roman" w:eastAsia="Times New Roman" w:hAnsi="Times New Roman" w:cs="Times New Roman"/>
+        </w:rPr>
+        <w:t>Hanning</w:t>
+      </w:r>
+      <w:proofErr w:type="spellEnd"/>
+      <w:r>
+        <w:rPr>
+          <w:rFonts w:ascii="Times New Roman" w:eastAsia="Times New Roman" w:hAnsi="Times New Roman" w:cs="Times New Roman"/>
+        </w:rPr>
+        <w:t xml:space="preserve"> window and the Boxcar window we do see the same peaks however the amplitude it slightly different. For the </w:t>
+      </w:r>
+      <w:proofErr w:type="spellStart"/>
+      <w:r>
+        <w:rPr>
+          <w:rFonts w:ascii="Times New Roman" w:eastAsia="Times New Roman" w:hAnsi="Times New Roman" w:cs="Times New Roman"/>
+        </w:rPr>
+        <w:t>Hanning</w:t>
+      </w:r>
+      <w:proofErr w:type="spellEnd"/>
+      <w:r>
+        <w:rPr>
+          <w:rFonts w:ascii="Times New Roman" w:eastAsia="Times New Roman" w:hAnsi="Times New Roman" w:cs="Times New Roman"/>
+        </w:rPr>
+        <w:t xml:space="preserve"> window, the amplitude is slightly </w:t>
+      </w:r>
+      <w:proofErr w:type="gramStart"/>
+      <w:r>
+        <w:rPr>
+          <w:rFonts w:ascii="Times New Roman" w:eastAsia="Times New Roman" w:hAnsi="Times New Roman" w:cs="Times New Roman"/>
+        </w:rPr>
+        <w:t>smaller</w:t>
+      </w:r>
+      <w:proofErr w:type="gramEnd"/>
+      <w:r>
+        <w:rPr>
+          <w:rFonts w:ascii="Times New Roman" w:eastAsia="Times New Roman" w:hAnsi="Times New Roman" w:cs="Times New Roman"/>
+        </w:rPr>
+        <w:t xml:space="preserve"> and the peak frequency has a broader window compared to the boxcar window. However, the boxcar window does seem to have a side lobe on the right side that is at the 99% significance level. This highlights the advantage of using a </w:t>
+      </w:r>
+      <w:proofErr w:type="spellStart"/>
+      <w:r>
+        <w:rPr>
+          <w:rFonts w:ascii="Times New Roman" w:eastAsia="Times New Roman" w:hAnsi="Times New Roman" w:cs="Times New Roman"/>
+        </w:rPr>
+        <w:t>Hanning</w:t>
+      </w:r>
+      <w:proofErr w:type="spellEnd"/>
+      <w:r>
+        <w:rPr>
+          <w:rFonts w:ascii="Times New Roman" w:eastAsia="Times New Roman" w:hAnsi="Times New Roman" w:cs="Times New Roman"/>
+        </w:rPr>
+        <w:t xml:space="preserve"> tapered window instead of a boxcar window. </w:t>
+      </w:r>
+    </w:p>
+    <w:p>
+      <w:pPr>
+        <w:rPr>
+          <w:rFonts w:ascii="Times New Roman" w:eastAsia="Times New Roman" w:hAnsi="Times New Roman" w:cs="Times New Roman"/>
+        </w:rPr>
+      </w:pPr>
+    </w:p>
+    <w:p>
+      <w:pPr>
+        <w:jc w:val="both"/>
+        <w:rPr>
           <w:b/>
           <w:u w:val="single"/>
         </w:rPr>
@@ -813,42 +1137,1630 @@
         <w:rPr>
           <w:i/>
         </w:rPr>
+        <w:t>4</w:t>
+      </w:r>
+      <w:r>
+        <w:rPr>
+          <w:i/>
+        </w:rPr>
+        <w:t xml:space="preserve">) </w:t>
+      </w:r>
+      <w:r>
+        <w:rPr>
+          <w:i/>
+        </w:rPr>
+        <w:t>If time</w:t>
+      </w:r>
+      <w:r>
+        <w:rPr>
+          <w:i/>
+        </w:rPr>
+        <w:t xml:space="preserve"> </w:t>
+      </w:r>
+      <w:r>
+        <w:rPr>
+          <w:i/>
+        </w:rPr>
+        <w:t>– take a look at other surface meteorological variables in the dataset.  Do you obtain similar spectral peaks?</w:t>
+      </w:r>
+    </w:p>
+    <w:p>
+      <w:pPr>
+        <w:jc w:val="both"/>
+        <w:rPr>
+          <w:bCs/>
+        </w:rPr>
+      </w:pPr>
+    </w:p>
+    <w:p>
+      <w:pPr>
+        <w:jc w:val="both"/>
+        <w:rPr>
+          <w:bCs/>
+        </w:rPr>
+      </w:pPr>
+      <w:r>
+        <w:rPr>
+          <w:bCs/>
+        </w:rPr>
+        <w:t xml:space="preserve">For wind speed the main spectral peaks still occur at 365 days and 1 day but the annual cycle is now much smaller in amplitude compared to the daily/diurnal cycle. </w:t>
+      </w:r>
+    </w:p>
+    <w:p>
+      <w:pPr>
+        <w:jc w:val="both"/>
+        <w:rPr>
+          <w:bCs/>
+        </w:rPr>
+      </w:pPr>
+    </w:p>
+    <w:p>
+      <w:pPr>
+        <w:jc w:val="both"/>
+        <w:rPr>
+          <w:bCs/>
+        </w:rPr>
+      </w:pPr>
+      <w:r>
+        <w:rPr>
+          <w:bCs/>
+        </w:rPr>
+        <w:t xml:space="preserve">Question: </w:t>
+      </w:r>
+      <w:r>
+        <w:rPr>
+          <w:bCs/>
+        </w:rPr>
+        <w:t>Are you seeing power at 12-hour frequencies when looking at temperature?  Maybe it is atmospheric tides?</w:t>
+      </w:r>
+      <w:r>
+        <w:rPr>
+          <w:bCs/>
+        </w:rPr>
+        <w:t xml:space="preserve"> Or is it some kind of spectral ringing artifact?  Unsolved mysteries of ATOC7500 Objective Data Analysis…</w:t>
+      </w:r>
+    </w:p>
+    <w:p>
+      <w:pPr>
+        <w:jc w:val="both"/>
+        <w:rPr>
+          <w:b/>
+          <w:u w:val="single"/>
+        </w:rPr>
+      </w:pPr>
+    </w:p>
+    <w:p>
+      <w:pPr>
+        <w:jc w:val="both"/>
+        <w:rPr>
+          <w:b/>
+          <w:u w:val="single"/>
+        </w:rPr>
+      </w:pPr>
+      <w:r>
+        <w:rPr>
+          <w:b/>
+          <w:u w:val="single"/>
+        </w:rPr>
+        <w:t>Notebook #2</w:t>
+      </w:r>
+      <w:r>
+        <w:rPr>
+          <w:b/>
+          <w:u w:val="single"/>
+        </w:rPr>
+        <w:t xml:space="preserve"> – </w:t>
+      </w:r>
+      <w:r>
+        <w:rPr>
+          <w:b/>
+          <w:u w:val="single"/>
+        </w:rPr>
+        <w:t xml:space="preserve">FFT analysis using </w:t>
+      </w:r>
+      <w:r>
+        <w:rPr>
+          <w:b/>
+          <w:u w:val="single"/>
+        </w:rPr>
+        <w:t xml:space="preserve">Dome-C </w:t>
+      </w:r>
+      <w:r>
+        <w:rPr>
+          <w:b/>
+          <w:u w:val="single"/>
+        </w:rPr>
+        <w:t>Ice Core Data</w:t>
+      </w:r>
+    </w:p>
+    <w:p>
+      <w:pPr>
+        <w:jc w:val="both"/>
+        <w:rPr>
+          <w:b/>
+          <w:color w:val="3366FF"/>
+        </w:rPr>
+      </w:pPr>
+      <w:r>
+        <w:rPr>
+          <w:b/>
+          <w:color w:val="3366FF"/>
+        </w:rPr>
+        <w:t>ATOC5860_</w:t>
+      </w:r>
+      <w:r>
+        <w:rPr>
+          <w:b/>
+          <w:color w:val="3366FF"/>
+        </w:rPr>
+        <w:t>applicationlab4</w:t>
+      </w:r>
+      <w:r>
+        <w:rPr>
+          <w:b/>
+          <w:color w:val="3366FF"/>
+        </w:rPr>
+        <w:t>_</w:t>
+      </w:r>
+      <w:r>
+        <w:rPr>
+          <w:b/>
+          <w:color w:val="3366FF"/>
+        </w:rPr>
+        <w:t>fft_</w:t>
+      </w:r>
+      <w:r>
+        <w:rPr>
+          <w:b/>
+          <w:color w:val="3366FF"/>
+        </w:rPr>
+        <w:t>EPICA</w:t>
+      </w:r>
+      <w:r>
+        <w:rPr>
+          <w:b/>
+          <w:color w:val="3366FF"/>
+        </w:rPr>
+        <w:t>.</w:t>
+      </w:r>
+      <w:r>
+        <w:rPr>
+          <w:b/>
+          <w:color w:val="3366FF"/>
+        </w:rPr>
+        <w:t>ipynb</w:t>
+      </w:r>
+    </w:p>
+    <w:p>
+      <w:pPr>
+        <w:jc w:val="both"/>
+        <w:rPr>
+          <w:b/>
+        </w:rPr>
+      </w:pPr>
+    </w:p>
+    <w:p>
+      <w:pPr>
+        <w:jc w:val="both"/>
+        <w:rPr>
+          <w:b/>
+        </w:rPr>
+      </w:pPr>
+      <w:r>
+        <w:rPr>
+          <w:b/>
+        </w:rPr>
+        <w:t>LEARNING GOALS:</w:t>
+      </w:r>
+    </w:p>
+    <w:p>
+      <w:pPr>
+        <w:jc w:val="both"/>
+      </w:pPr>
+      <w:r>
+        <w:t xml:space="preserve">1) </w:t>
+      </w:r>
+      <w:r>
+        <w:t xml:space="preserve">Calculate power spectra </w:t>
+      </w:r>
+      <w:r>
+        <w:t xml:space="preserve">of a dataset available on a non-uniform temporal grid. </w:t>
+      </w:r>
+      <w:r>
+        <w:t>Describe the results including an interpretation of the spectral peaks and an assessment of their statistical significance.</w:t>
+      </w:r>
+    </w:p>
+    <w:p>
+      <w:pPr>
+        <w:jc w:val="both"/>
+      </w:pPr>
+      <w:r>
+        <w:t>2</w:t>
+      </w:r>
+      <w:r>
+        <w:t xml:space="preserve">) </w:t>
+      </w:r>
+      <w:r>
+        <w:t xml:space="preserve">Contrast applying a Boxcar and a </w:t>
+      </w:r>
+      <w:proofErr w:type="spellStart"/>
+      <w:r>
+        <w:t>Hanning</w:t>
+      </w:r>
+      <w:proofErr w:type="spellEnd"/>
+      <w:r>
+        <w:t xml:space="preserve"> Window when calculating the power spectra. What are the advantages/disadvantages of these two window types?  What are the implications for the resulting power spectra? </w:t>
+      </w:r>
+    </w:p>
+    <w:p>
+      <w:pPr>
+        <w:jc w:val="both"/>
+      </w:pPr>
+      <w:r>
         <w:lastRenderedPageBreak/>
+        <w:t>3</w:t>
+      </w:r>
+      <w:r>
+        <w:t>)</w:t>
+      </w:r>
+      <w:r>
+        <w:t xml:space="preserve"> Apply a</w:t>
+      </w:r>
+      <w:r>
+        <w:t xml:space="preserve"> </w:t>
+      </w:r>
+      <w:proofErr w:type="spellStart"/>
+      <w:r>
+        <w:t>Hanning</w:t>
+      </w:r>
+      <w:proofErr w:type="spellEnd"/>
+      <w:r>
+        <w:t xml:space="preserve"> Window with various window lengths -</w:t>
+      </w:r>
+      <w:r>
+        <w:t xml:space="preserve"> </w:t>
+      </w:r>
+      <w:r>
+        <w:t xml:space="preserve">What are the advantages/disadvantages of </w:t>
+      </w:r>
+      <w:r>
+        <w:t>changing the window length</w:t>
+      </w:r>
+      <w:r>
+        <w:t xml:space="preserve"> and the implications for the resulting power spectra</w:t>
+      </w:r>
+      <w:r>
+        <w:t xml:space="preserve"> in terms of their statistical significance and temporal precision</w:t>
+      </w:r>
+      <w:r>
+        <w:t xml:space="preserve">? </w:t>
+      </w:r>
+    </w:p>
+    <w:p>
+      <w:pPr>
+        <w:jc w:val="both"/>
+      </w:pPr>
+      <w:r>
+        <w:t xml:space="preserve">4) Apply a </w:t>
+      </w:r>
+      <w:proofErr w:type="spellStart"/>
+      <w:r>
+        <w:t>Hanning</w:t>
+      </w:r>
+      <w:proofErr w:type="spellEnd"/>
+      <w:r>
+        <w:t xml:space="preserve"> Window with various window lengths</w:t>
+      </w:r>
+      <w:r>
+        <w:t xml:space="preserve"> and use Welch’s method (</w:t>
+      </w:r>
+      <w:r>
+        <w:t>Welch’s Overlapping Segment Analysis</w:t>
+      </w:r>
+      <w:r>
+        <w:t>, WOSA</w:t>
+      </w:r>
+      <w:r>
+        <w:t>)</w:t>
+      </w:r>
+      <w:r>
+        <w:t>.  How does WOSA change the results and why?</w:t>
+      </w:r>
+    </w:p>
+    <w:p>
+      <w:pPr>
+        <w:jc w:val="both"/>
+        <w:rPr>
+          <w:b/>
+          <w:u w:val="single"/>
+        </w:rPr>
+      </w:pPr>
+    </w:p>
+    <w:p>
+      <w:pPr>
+        <w:jc w:val="both"/>
+      </w:pPr>
+      <w:r>
+        <w:rPr>
+          <w:b/>
+        </w:rPr>
+        <w:t xml:space="preserve">DATA and </w:t>
+      </w:r>
+      <w:r>
+        <w:rPr>
+          <w:b/>
+        </w:rPr>
+        <w:t>UNDERLYING SCIENCE</w:t>
+      </w:r>
+      <w:r>
+        <w:rPr>
+          <w:b/>
+        </w:rPr>
+        <w:t>:</w:t>
+      </w:r>
+      <w:r>
+        <w:t xml:space="preserve">  </w:t>
+      </w:r>
+    </w:p>
+    <w:p>
+      <w:pPr>
+        <w:jc w:val="both"/>
+      </w:pPr>
+      <w:r>
+        <w:t xml:space="preserve">In this notebook, you </w:t>
+      </w:r>
+      <w:r>
+        <w:t>will</w:t>
+      </w:r>
+      <w:r>
+        <w:t xml:space="preserve"> perform a power spectral</w:t>
+      </w:r>
+      <w:r>
+        <w:t xml:space="preserve"> analysis </w:t>
+      </w:r>
+      <w:r>
+        <w:t>of the</w:t>
+      </w:r>
+      <w:r>
+        <w:t xml:space="preserve"> temperature record</w:t>
+      </w:r>
+      <w:r>
+        <w:t xml:space="preserve"> from the </w:t>
+      </w:r>
+      <w:r>
+        <w:t>Dome-C Ice Core, taken at 75 South and 123 East (</w:t>
+      </w:r>
+      <w:proofErr w:type="spellStart"/>
+      <w:r>
+        <w:t>Jouzel</w:t>
+      </w:r>
+      <w:proofErr w:type="spellEnd"/>
+      <w:r>
+        <w:t xml:space="preserve"> et al. 2007).  The </w:t>
+      </w:r>
+      <w:r>
+        <w:t xml:space="preserve">temperature </w:t>
+      </w:r>
+      <w:r>
+        <w:t>data go back ~800,000 years before present. They are unevenly spaced in time.</w:t>
+      </w:r>
+      <w:r>
+        <w:t xml:space="preserve">  </w:t>
+      </w:r>
+      <w:r>
+        <w:t>The data are available on-line here</w:t>
+      </w:r>
+      <w:r>
+        <w:t xml:space="preserve">, courtesy of the </w:t>
+      </w:r>
+      <w:r>
+        <w:t xml:space="preserve">NOAA Paleoclimatology Program and </w:t>
+      </w:r>
+      <w:r>
+        <w:t>World Da</w:t>
+      </w:r>
+      <w:r>
+        <w:t>ta Center for Paleoclimatology</w:t>
+      </w:r>
+      <w:r>
+        <w:t>:</w:t>
+      </w:r>
+    </w:p>
+    <w:p>
+      <w:pPr>
+        <w:jc w:val="both"/>
+      </w:pPr>
+      <w:r>
+        <w:t>ftp://ftp.ncdc.noaa.gov/pub/data/paleo/icecore/antarctica/epica_domec/edc3deuttemp2007.txt</w:t>
+      </w:r>
+      <w:r>
+        <w:t xml:space="preserve">  </w:t>
+      </w:r>
+      <w:r>
+        <w:t xml:space="preserve"> </w:t>
+      </w:r>
+      <w:r>
+        <w:t>More information on the data is available at:</w:t>
+      </w:r>
+    </w:p>
+    <w:p>
+      <w:pPr>
+        <w:jc w:val="both"/>
+      </w:pPr>
+      <w:r>
+        <w:t xml:space="preserve"> </w:t>
+      </w:r>
+      <w:r>
+        <w:t>https://www.ncdc.noaa.gov/paleo-search/study/6080</w:t>
+      </w:r>
+    </w:p>
+    <w:p>
+      <w:pPr>
+        <w:jc w:val="both"/>
+        <w:rPr>
+          <w:b/>
+          <w:u w:val="single"/>
+        </w:rPr>
+      </w:pPr>
+    </w:p>
+    <w:p>
+      <w:pPr>
+        <w:jc w:val="both"/>
+      </w:pPr>
+      <w:r>
+        <w:rPr>
+          <w:b/>
+        </w:rPr>
+        <w:t>Questions to gu</w:t>
+      </w:r>
+      <w:r>
+        <w:rPr>
+          <w:b/>
+        </w:rPr>
+        <w:t>ide your analysis of Notebook #2</w:t>
+      </w:r>
+      <w:r>
+        <w:rPr>
+          <w:b/>
+        </w:rPr>
+        <w:t>:</w:t>
+      </w:r>
+      <w:r>
+        <w:t xml:space="preserve">  </w:t>
+      </w:r>
+    </w:p>
+    <w:p>
+      <w:pPr>
+        <w:jc w:val="both"/>
+      </w:pPr>
+    </w:p>
+    <w:p>
+      <w:pPr>
+        <w:jc w:val="both"/>
+      </w:pPr>
+      <w:r>
+        <w:t xml:space="preserve">1) </w:t>
+      </w:r>
+      <w:r>
+        <w:rPr>
+          <w:u w:val="single"/>
+        </w:rPr>
+        <w:t>Look at your data</w:t>
+      </w:r>
+      <w:r>
+        <w:rPr>
+          <w:u w:val="single"/>
+        </w:rPr>
+        <w:t xml:space="preserve"> and </w:t>
+      </w:r>
+      <w:r>
+        <w:rPr>
+          <w:u w:val="single"/>
+        </w:rPr>
+        <w:t>pre-</w:t>
+      </w:r>
+      <w:r>
+        <w:rPr>
+          <w:u w:val="single"/>
+        </w:rPr>
+        <w:t>process</w:t>
+      </w:r>
+      <w:r>
+        <w:rPr>
+          <w:u w:val="single"/>
+        </w:rPr>
+        <w:t xml:space="preserve"> for FFT analysis</w:t>
+      </w:r>
+      <w:r>
+        <w:rPr>
+          <w:u w:val="single"/>
+        </w:rPr>
+        <w:t>:</w:t>
+      </w:r>
+      <w:r>
+        <w:t xml:space="preserve"> </w:t>
+      </w:r>
+      <w:r>
+        <w:t xml:space="preserve">Power spectra analysis assumes that input data are on an evenly spaced grid.  </w:t>
+      </w:r>
+      <w:r>
+        <w:t xml:space="preserve">The Dome-C temperature data are </w:t>
+      </w:r>
+      <w:r>
+        <w:t>not uniformly samp</w:t>
+      </w:r>
+      <w:r>
+        <w:t>led in time</w:t>
+      </w:r>
+      <w:r>
+        <w:t xml:space="preserve">.  </w:t>
+      </w:r>
+      <w:proofErr w:type="spellStart"/>
+      <w:r>
+        <w:t>Regrid</w:t>
+      </w:r>
+      <w:proofErr w:type="spellEnd"/>
+      <w:r>
+        <w:t xml:space="preserve"> the Dome-C temperature data to a uniform temporal grid</w:t>
+      </w:r>
+      <w:r>
+        <w:t xml:space="preserve"> in time</w:t>
+      </w:r>
+      <w:r>
+        <w:t>.  Plot the data before and after re-gridding to make sure the re</w:t>
+      </w:r>
+      <w:r>
+        <w:t>-</w:t>
+      </w:r>
+      <w:r>
+        <w:t>gridding worked</w:t>
+      </w:r>
+      <w:r>
+        <w:t xml:space="preserve"> as expected.</w:t>
+      </w:r>
+    </w:p>
+    <w:p>
+      <w:pPr>
+        <w:rPr>
+          <w:rFonts w:ascii="Times New Roman" w:eastAsia="Times New Roman" w:hAnsi="Times New Roman" w:cs="Times New Roman"/>
+        </w:rPr>
+      </w:pPr>
+      <w:r>
+        <w:rPr>
+          <w:bCs/>
+          <w:noProof/>
+        </w:rPr>
+        <w:drawing>
+          <wp:inline distT="0" distB="0" distL="0" distR="0" wp14:anchorId="0AA41E31" wp14:editId="76D192C3">
+            <wp:extent cx="4107766" cy="1879873"/>
+            <wp:effectExtent l="0" t="0" r="0" b="0"/>
+            <wp:docPr id="6" name="Picture 6" descr="Chart&#10;&#10;Description automatically generated"/>
+            <wp:cNvGraphicFramePr>
+              <a:graphicFrameLocks xmlns:a="http://schemas.openxmlformats.org/drawingml/2006/main" noChangeAspect="1"/>
+            </wp:cNvGraphicFramePr>
+            <a:graphic xmlns:a="http://schemas.openxmlformats.org/drawingml/2006/main">
+              <a:graphicData uri="http://schemas.openxmlformats.org/drawingml/2006/picture">
+                <pic:pic xmlns:pic="http://schemas.openxmlformats.org/drawingml/2006/picture">
+                  <pic:nvPicPr>
+                    <pic:cNvPr id="6" name="Picture 6" descr="Chart&#10;&#10;Description automatically generated"/>
+                    <pic:cNvPicPr>
+                      <a:picLocks noChangeAspect="1" noChangeArrowheads="1"/>
+                    </pic:cNvPicPr>
+                  </pic:nvPicPr>
+                  <pic:blipFill>
+                    <a:blip r:embed="rId8">
+                      <a:extLst>
+                        <a:ext uri="{28A0092B-C50C-407E-A947-70E740481C1C}">
+                          <a14:useLocalDpi xmlns:a14="http://schemas.microsoft.com/office/drawing/2010/main" val="0"/>
+                        </a:ext>
+                      </a:extLst>
+                    </a:blip>
+                    <a:srcRect/>
+                    <a:stretch>
+                      <a:fillRect/>
+                    </a:stretch>
+                  </pic:blipFill>
+                  <pic:spPr bwMode="auto">
+                    <a:xfrm>
+                      <a:off x="0" y="0"/>
+                      <a:ext cx="4168255" cy="1907555"/>
+                    </a:xfrm>
+                    <a:prstGeom prst="rect">
+                      <a:avLst/>
+                    </a:prstGeom>
+                    <a:noFill/>
+                    <a:ln>
+                      <a:noFill/>
+                    </a:ln>
+                  </pic:spPr>
+                </pic:pic>
+              </a:graphicData>
+            </a:graphic>
+          </wp:inline>
+        </w:drawing>
+      </w:r>
+    </w:p>
+    <w:p>
+      <w:pPr>
+        <w:rPr>
+          <w:rFonts w:ascii="Times New Roman" w:eastAsia="Times New Roman" w:hAnsi="Times New Roman" w:cs="Times New Roman"/>
+        </w:rPr>
+      </w:pPr>
+      <w:r>
+        <w:rPr>
+          <w:bCs/>
+          <w:noProof/>
+        </w:rPr>
+        <w:drawing>
+          <wp:inline distT="0" distB="0" distL="0" distR="0" wp14:anchorId="49D67E7A" wp14:editId="67A63B59">
+            <wp:extent cx="4144344" cy="1870710"/>
+            <wp:effectExtent l="0" t="0" r="0" b="0"/>
+            <wp:docPr id="7" name="Picture 7" descr="Chart&#10;&#10;Description automatically generated"/>
+            <wp:cNvGraphicFramePr>
+              <a:graphicFrameLocks xmlns:a="http://schemas.openxmlformats.org/drawingml/2006/main" noChangeAspect="1"/>
+            </wp:cNvGraphicFramePr>
+            <a:graphic xmlns:a="http://schemas.openxmlformats.org/drawingml/2006/main">
+              <a:graphicData uri="http://schemas.openxmlformats.org/drawingml/2006/picture">
+                <pic:pic xmlns:pic="http://schemas.openxmlformats.org/drawingml/2006/picture">
+                  <pic:nvPicPr>
+                    <pic:cNvPr id="7" name="Picture 7" descr="Chart&#10;&#10;Description automatically generated"/>
+                    <pic:cNvPicPr>
+                      <a:picLocks noChangeAspect="1" noChangeArrowheads="1"/>
+                    </pic:cNvPicPr>
+                  </pic:nvPicPr>
+                  <pic:blipFill>
+                    <a:blip r:embed="rId9">
+                      <a:extLst>
+                        <a:ext uri="{28A0092B-C50C-407E-A947-70E740481C1C}">
+                          <a14:useLocalDpi xmlns:a14="http://schemas.microsoft.com/office/drawing/2010/main" val="0"/>
+                        </a:ext>
+                      </a:extLst>
+                    </a:blip>
+                    <a:srcRect/>
+                    <a:stretch>
+                      <a:fillRect/>
+                    </a:stretch>
+                  </pic:blipFill>
+                  <pic:spPr bwMode="auto">
+                    <a:xfrm>
+                      <a:off x="0" y="0"/>
+                      <a:ext cx="4438860" cy="2003651"/>
+                    </a:xfrm>
+                    <a:prstGeom prst="rect">
+                      <a:avLst/>
+                    </a:prstGeom>
+                    <a:noFill/>
+                    <a:ln>
+                      <a:noFill/>
+                    </a:ln>
+                  </pic:spPr>
+                </pic:pic>
+              </a:graphicData>
+            </a:graphic>
+          </wp:inline>
+        </w:drawing>
+      </w:r>
+    </w:p>
+    <w:p>
+      <w:pPr>
+        <w:jc w:val="both"/>
+      </w:pPr>
+      <w:r>
+        <w:lastRenderedPageBreak/>
+        <w:t xml:space="preserve">2) </w:t>
+      </w:r>
+      <w:r>
+        <w:rPr>
+          <w:u w:val="single"/>
+        </w:rPr>
+        <w:t>Signal and Noise</w:t>
+      </w:r>
+      <w:r>
+        <w:rPr>
+          <w:u w:val="single"/>
+        </w:rPr>
+        <w:t>:</w:t>
+      </w:r>
+      <w:r>
+        <w:t xml:space="preserve"> </w:t>
+      </w:r>
+      <w:r>
+        <w:t>What is the autocorrelation and e-folding time of your data?  What spectral peaks do you expect to find in your analysis and how much power do you think they will have?</w:t>
+      </w:r>
+      <w:r>
+        <w:t xml:space="preserve">  </w:t>
+      </w:r>
+      <w:r>
+        <w:rPr>
+          <w:i/>
+        </w:rPr>
+        <w:t>Hint: Think back to the Petit 1999</w:t>
+      </w:r>
+      <w:r>
+        <w:rPr>
+          <w:i/>
+        </w:rPr>
+        <w:t xml:space="preserve"> Vostok ice core</w:t>
+      </w:r>
+      <w:r>
+        <w:rPr>
+          <w:i/>
+        </w:rPr>
+        <w:t xml:space="preserve"> dataset discussed in class.</w:t>
+      </w:r>
+    </w:p>
+    <w:p>
+      <w:pPr>
+        <w:jc w:val="both"/>
+        <w:rPr>
+          <w:bCs/>
+        </w:rPr>
+      </w:pPr>
+    </w:p>
+    <w:p>
+      <w:pPr>
+        <w:jc w:val="both"/>
+        <w:rPr>
+          <w:bCs/>
+        </w:rPr>
+      </w:pPr>
+      <w:r>
+        <w:rPr>
+          <w:bCs/>
+        </w:rPr>
+        <w:t>Autocorrelation: 0.96</w:t>
+      </w:r>
+    </w:p>
+    <w:p>
+      <w:pPr>
+        <w:jc w:val="both"/>
+        <w:rPr>
+          <w:bCs/>
+        </w:rPr>
+      </w:pPr>
+      <w:r>
+        <w:rPr>
+          <w:bCs/>
+        </w:rPr>
+        <w:t xml:space="preserve">E-folding timescale: 25,000 years </w:t>
+      </w:r>
+    </w:p>
+    <w:p>
+      <w:pPr>
+        <w:jc w:val="both"/>
+        <w:rPr>
+          <w:bCs/>
+        </w:rPr>
+      </w:pPr>
+    </w:p>
+    <w:p>
+      <w:pPr>
+        <w:jc w:val="both"/>
+        <w:rPr>
+          <w:bCs/>
+        </w:rPr>
+      </w:pPr>
+      <w:r>
+        <w:rPr>
+          <w:bCs/>
+        </w:rPr>
+        <w:t xml:space="preserve">We expect to see peaks around the timescales of the Milankovitch cycles. Obliquity has the biggest impact on climate which would be a peak at 41,000 years. </w:t>
+      </w:r>
+    </w:p>
+    <w:p>
+      <w:pPr>
+        <w:jc w:val="both"/>
+        <w:rPr>
+          <w:bCs/>
+        </w:rPr>
+      </w:pPr>
+    </w:p>
+    <w:p>
+      <w:pPr>
+        <w:jc w:val="both"/>
+      </w:pPr>
+      <w:r>
+        <w:t>3</w:t>
+      </w:r>
+      <w:r>
+        <w:t xml:space="preserve">) </w:t>
+      </w:r>
+      <w:r>
+        <w:rPr>
+          <w:u w:val="single"/>
+        </w:rPr>
+        <w:t>Use Boxcar</w:t>
+      </w:r>
+      <w:r>
+        <w:rPr>
+          <w:u w:val="single"/>
+        </w:rPr>
+        <w:t xml:space="preserve"> Window</w:t>
+      </w:r>
+      <w:r>
+        <w:rPr>
+          <w:u w:val="single"/>
+        </w:rPr>
+        <w:t xml:space="preserve"> to calculate power spectra</w:t>
+      </w:r>
+      <w:r>
+        <w:rPr>
+          <w:u w:val="single"/>
+        </w:rPr>
+        <w:t>:</w:t>
+      </w:r>
+      <w:r>
+        <w:t xml:space="preserve"> </w:t>
+      </w:r>
+      <w:r>
+        <w:t xml:space="preserve">Calculate the power spectra using the </w:t>
+      </w:r>
+      <w:proofErr w:type="spellStart"/>
+      <w:r>
+        <w:t>Numpy</w:t>
+      </w:r>
+      <w:proofErr w:type="spellEnd"/>
+      <w:r>
+        <w:t xml:space="preserve"> method, which assumes a Boxcar window that is the length of your entire dataset.  Graph the power </w:t>
+      </w:r>
+      <w:r>
+        <w:t>spectrum,</w:t>
+      </w:r>
+      <w:r>
+        <w:t xml:space="preserve"> the red noise fit to the data, and the 99% confidence interval. What statistically significant spectral peaks did you find?  What do they represent?  </w:t>
+      </w:r>
+    </w:p>
+    <w:p>
+      <w:pPr>
+        <w:jc w:val="both"/>
+      </w:pPr>
+    </w:p>
+    <w:p>
+      <w:pPr>
+        <w:rPr>
+          <w:rFonts w:ascii="Times New Roman" w:eastAsia="Times New Roman" w:hAnsi="Times New Roman" w:cs="Times New Roman"/>
+        </w:rPr>
+      </w:pPr>
+      <w:r>
+        <w:rPr>
+          <w:noProof/>
+        </w:rPr>
+        <w:drawing>
+          <wp:inline distT="0" distB="0" distL="0" distR="0" wp14:anchorId="5E2C0F63" wp14:editId="7FE0DCAC">
+            <wp:extent cx="5486400" cy="2169160"/>
+            <wp:effectExtent l="0" t="0" r="0" b="0"/>
+            <wp:docPr id="2" name="Picture 2" descr="Chart, line chart&#10;&#10;Description automatically generated"/>
+            <wp:cNvGraphicFramePr>
+              <a:graphicFrameLocks xmlns:a="http://schemas.openxmlformats.org/drawingml/2006/main" noChangeAspect="1"/>
+            </wp:cNvGraphicFramePr>
+            <a:graphic xmlns:a="http://schemas.openxmlformats.org/drawingml/2006/main">
+              <a:graphicData uri="http://schemas.openxmlformats.org/drawingml/2006/picture">
+                <pic:pic xmlns:pic="http://schemas.openxmlformats.org/drawingml/2006/picture">
+                  <pic:nvPicPr>
+                    <pic:cNvPr id="2" name="Picture 2" descr="Chart, line chart&#10;&#10;Description automatically generated"/>
+                    <pic:cNvPicPr>
+                      <a:picLocks noChangeAspect="1" noChangeArrowheads="1"/>
+                    </pic:cNvPicPr>
+                  </pic:nvPicPr>
+                  <pic:blipFill>
+                    <a:blip r:embed="rId10">
+                      <a:extLst>
+                        <a:ext uri="{28A0092B-C50C-407E-A947-70E740481C1C}">
+                          <a14:useLocalDpi xmlns:a14="http://schemas.microsoft.com/office/drawing/2010/main" val="0"/>
+                        </a:ext>
+                      </a:extLst>
+                    </a:blip>
+                    <a:srcRect/>
+                    <a:stretch>
+                      <a:fillRect/>
+                    </a:stretch>
+                  </pic:blipFill>
+                  <pic:spPr bwMode="auto">
+                    <a:xfrm>
+                      <a:off x="0" y="0"/>
+                      <a:ext cx="5486400" cy="2169160"/>
+                    </a:xfrm>
+                    <a:prstGeom prst="rect">
+                      <a:avLst/>
+                    </a:prstGeom>
+                    <a:noFill/>
+                    <a:ln>
+                      <a:noFill/>
+                    </a:ln>
+                  </pic:spPr>
+                </pic:pic>
+              </a:graphicData>
+            </a:graphic>
+          </wp:inline>
+        </w:drawing>
+      </w:r>
+    </w:p>
+    <w:p>
+      <w:pPr>
+        <w:pStyle w:val="ListParagraph"/>
+        <w:numPr>
+          <w:ilvl w:val="1"/>
+          <w:numId w:val="2"/>
+        </w:numPr>
+        <w:jc w:val="both"/>
+      </w:pPr>
+      <w:r>
+        <w:t>peak frequency: 100,328 years</w:t>
+      </w:r>
+    </w:p>
+    <w:p>
+      <w:pPr>
+        <w:jc w:val="both"/>
+      </w:pPr>
+      <w:r>
+        <w:t>0.025 peak frequency: 40,131 years</w:t>
+      </w:r>
+    </w:p>
+    <w:p>
+      <w:pPr>
+        <w:jc w:val="both"/>
+      </w:pPr>
+      <w:r>
+        <w:t xml:space="preserve">0.0425 - 0.4375 peak frequency: 23,607- </w:t>
+      </w:r>
+      <w:r>
+        <w:t xml:space="preserve">22,932 years </w:t>
+      </w:r>
+    </w:p>
+    <w:p>
+      <w:pPr>
+        <w:jc w:val="both"/>
+        <w:rPr>
+          <w:b/>
+        </w:rPr>
+      </w:pPr>
+    </w:p>
+    <w:p>
+      <w:pPr>
+        <w:jc w:val="both"/>
+      </w:pPr>
+      <w:r>
         <w:t>4</w:t>
       </w:r>
       <w:r>
-        <w:rPr>
-          <w:i/>
-        </w:rPr>
         <w:t xml:space="preserve">) </w:t>
       </w:r>
       <w:r>
         <w:rPr>
-          <w:i/>
-        </w:rPr>
-        <w:t>If time</w:t>
-      </w:r>
-      <w:r>
-        <w:rPr>
-          <w:i/>
-        </w:rPr>
+          <w:u w:val="single"/>
+        </w:rPr>
+        <w:t xml:space="preserve">Compare </w:t>
+      </w:r>
+      <w:r>
+        <w:rPr>
+          <w:u w:val="single"/>
+        </w:rPr>
+        <w:t>Boxcar</w:t>
+      </w:r>
+      <w:r>
+        <w:rPr>
+          <w:u w:val="single"/>
+        </w:rPr>
+        <w:t xml:space="preserve"> Window</w:t>
+      </w:r>
+      <w:r>
+        <w:rPr>
+          <w:u w:val="single"/>
+        </w:rPr>
+        <w:t xml:space="preserve"> vs. </w:t>
+      </w:r>
+      <w:proofErr w:type="spellStart"/>
+      <w:r>
+        <w:rPr>
+          <w:u w:val="single"/>
+        </w:rPr>
+        <w:t>Hanning</w:t>
+      </w:r>
+      <w:proofErr w:type="spellEnd"/>
+      <w:r>
+        <w:rPr>
+          <w:u w:val="single"/>
+        </w:rPr>
+        <w:t xml:space="preserve"> Window</w:t>
+      </w:r>
+      <w:r>
+        <w:t xml:space="preserve">: </w:t>
+      </w:r>
+      <w:r>
+        <w:t>Calculate the power spectra using the</w:t>
+      </w:r>
+      <w:r>
         <w:t xml:space="preserve"> </w:t>
       </w:r>
       <w:r>
-        <w:rPr>
-          <w:i/>
-        </w:rPr>
-        <w:t>– take a look at other surface meteorological variables in the dataset.  Do you obtain similar spectral peaks?</w:t>
-      </w:r>
-    </w:p>
-    <w:p>
-      <w:pPr>
-        <w:jc w:val="both"/>
-        <w:rPr>
-          <w:b/>
-          <w:u w:val="single"/>
-        </w:rPr>
-      </w:pPr>
+        <w:t>SciPy</w:t>
+      </w:r>
+      <w:r>
+        <w:t xml:space="preserve"> method.  Compare the results </w:t>
+      </w:r>
+      <w:r>
+        <w:t xml:space="preserve">obtained </w:t>
+      </w:r>
+      <w:r>
+        <w:t>using</w:t>
+      </w:r>
+      <w:r>
+        <w:t xml:space="preserve"> a Boxcar window that is th</w:t>
+      </w:r>
+      <w:r>
+        <w:t xml:space="preserve">e length of your entire dataset to those obtained using a </w:t>
+      </w:r>
+      <w:proofErr w:type="spellStart"/>
+      <w:r>
+        <w:t>Hanning</w:t>
+      </w:r>
+      <w:proofErr w:type="spellEnd"/>
+      <w:r>
+        <w:t xml:space="preserve"> window that is the length of your entire dataset.</w:t>
+      </w:r>
+      <w:r>
+        <w:t xml:space="preserve">  Graph the power spectrum</w:t>
+      </w:r>
+      <w:r>
+        <w:t>, the</w:t>
+      </w:r>
+      <w:r>
+        <w:t xml:space="preserve"> red noise fit to the data, and the 99% confidence interval. What statistically significant spectral peaks did you find?  What do they represent?  </w:t>
+      </w:r>
+      <w:r>
+        <w:t xml:space="preserve">What are the differences between the results obtained using the Boxcar </w:t>
+      </w:r>
+      <w:r>
+        <w:t xml:space="preserve">window </w:t>
+      </w:r>
+      <w:r>
+        <w:t xml:space="preserve">and the </w:t>
+      </w:r>
+      <w:proofErr w:type="spellStart"/>
+      <w:r>
+        <w:t>Hanning</w:t>
+      </w:r>
+      <w:proofErr w:type="spellEnd"/>
+      <w:r>
+        <w:t xml:space="preserve"> window?  Is the intuition that you gained by looking at Fort Collins temperatures the same as what you are seeing here with Dome-C temperature records? </w:t>
+      </w:r>
+      <w:r>
+        <w:t xml:space="preserve"> </w:t>
+      </w:r>
+      <w:r>
+        <w:t xml:space="preserve"> Why or Why not?</w:t>
+      </w:r>
+    </w:p>
+    <w:p>
+      <w:pPr>
+        <w:jc w:val="both"/>
+      </w:pPr>
+    </w:p>
+    <w:p>
+      <w:pPr>
+        <w:rPr>
+          <w:rFonts w:ascii="Times New Roman" w:eastAsia="Times New Roman" w:hAnsi="Times New Roman" w:cs="Times New Roman"/>
+        </w:rPr>
+      </w:pPr>
+      <w:r>
+        <w:rPr>
+          <w:noProof/>
+        </w:rPr>
+        <w:lastRenderedPageBreak/>
+        <w:drawing>
+          <wp:inline distT="0" distB="0" distL="0" distR="0" wp14:anchorId="56F4F46E" wp14:editId="2BAA6652">
+            <wp:extent cx="5486400" cy="2424430"/>
+            <wp:effectExtent l="0" t="0" r="0" b="0"/>
+            <wp:docPr id="3" name="Picture 3" descr="Chart, line chart&#10;&#10;Description automatically generated"/>
+            <wp:cNvGraphicFramePr>
+              <a:graphicFrameLocks xmlns:a="http://schemas.openxmlformats.org/drawingml/2006/main" noChangeAspect="1"/>
+            </wp:cNvGraphicFramePr>
+            <a:graphic xmlns:a="http://schemas.openxmlformats.org/drawingml/2006/main">
+              <a:graphicData uri="http://schemas.openxmlformats.org/drawingml/2006/picture">
+                <pic:pic xmlns:pic="http://schemas.openxmlformats.org/drawingml/2006/picture">
+                  <pic:nvPicPr>
+                    <pic:cNvPr id="3" name="Picture 3" descr="Chart, line chart&#10;&#10;Description automatically generated"/>
+                    <pic:cNvPicPr>
+                      <a:picLocks noChangeAspect="1" noChangeArrowheads="1"/>
+                    </pic:cNvPicPr>
+                  </pic:nvPicPr>
+                  <pic:blipFill>
+                    <a:blip r:embed="rId11">
+                      <a:extLst>
+                        <a:ext uri="{28A0092B-C50C-407E-A947-70E740481C1C}">
+                          <a14:useLocalDpi xmlns:a14="http://schemas.microsoft.com/office/drawing/2010/main" val="0"/>
+                        </a:ext>
+                      </a:extLst>
+                    </a:blip>
+                    <a:srcRect/>
+                    <a:stretch>
+                      <a:fillRect/>
+                    </a:stretch>
+                  </pic:blipFill>
+                  <pic:spPr bwMode="auto">
+                    <a:xfrm>
+                      <a:off x="0" y="0"/>
+                      <a:ext cx="5486400" cy="2424430"/>
+                    </a:xfrm>
+                    <a:prstGeom prst="rect">
+                      <a:avLst/>
+                    </a:prstGeom>
+                    <a:noFill/>
+                    <a:ln>
+                      <a:noFill/>
+                    </a:ln>
+                  </pic:spPr>
+                </pic:pic>
+              </a:graphicData>
+            </a:graphic>
+          </wp:inline>
+        </w:drawing>
+      </w:r>
+    </w:p>
+    <w:p>
+      <w:pPr>
+        <w:jc w:val="both"/>
+      </w:pPr>
+      <w:r>
+        <w:tab/>
+        <w:t xml:space="preserve">For the </w:t>
+      </w:r>
+      <w:proofErr w:type="spellStart"/>
+      <w:r>
+        <w:t>Hanning</w:t>
+      </w:r>
+      <w:proofErr w:type="spellEnd"/>
+      <w:r>
+        <w:t xml:space="preserve"> window, the spectral peaks are broader, but we still see peaks at the same frequencies as for the Boxcar window. I think in general, the difference between the </w:t>
+      </w:r>
+      <w:proofErr w:type="spellStart"/>
+      <w:r>
+        <w:t>Hanning</w:t>
+      </w:r>
+      <w:proofErr w:type="spellEnd"/>
+      <w:r>
+        <w:t xml:space="preserve"> and Boxcar windows is the same for both datasets</w:t>
+      </w:r>
+      <w:r>
+        <w:t xml:space="preserve">.  Although, the temperature data showed very clear peaks using both the </w:t>
+      </w:r>
+      <w:proofErr w:type="spellStart"/>
+      <w:r>
+        <w:t>Hanning</w:t>
+      </w:r>
+      <w:proofErr w:type="spellEnd"/>
+      <w:r>
+        <w:t xml:space="preserve"> and Boxcar window, however, the Dome-C core temperature results show much broader peaks in the spectrum for the </w:t>
+      </w:r>
+      <w:proofErr w:type="spellStart"/>
+      <w:r>
+        <w:t>Hanning</w:t>
+      </w:r>
+      <w:proofErr w:type="spellEnd"/>
+      <w:r>
+        <w:t xml:space="preserve"> window. </w:t>
+      </w:r>
+      <w:r>
+        <w:t xml:space="preserve"> </w:t>
+      </w:r>
+    </w:p>
+    <w:p>
+      <w:pPr>
+        <w:jc w:val="both"/>
+      </w:pPr>
+    </w:p>
+    <w:p>
+      <w:pPr>
+        <w:jc w:val="both"/>
+      </w:pPr>
+      <w:r>
+        <w:t>5</w:t>
+      </w:r>
+      <w:r>
+        <w:t xml:space="preserve">) </w:t>
+      </w:r>
+      <w:proofErr w:type="spellStart"/>
+      <w:r>
+        <w:rPr>
+          <w:u w:val="single"/>
+        </w:rPr>
+        <w:t>Hanning</w:t>
+      </w:r>
+      <w:proofErr w:type="spellEnd"/>
+      <w:r>
+        <w:rPr>
+          <w:u w:val="single"/>
+        </w:rPr>
+        <w:t xml:space="preserve"> </w:t>
+      </w:r>
+      <w:r>
+        <w:rPr>
+          <w:u w:val="single"/>
+        </w:rPr>
+        <w:t xml:space="preserve">Window </w:t>
+      </w:r>
+      <w:r>
+        <w:rPr>
+          <w:u w:val="single"/>
+        </w:rPr>
+        <w:t>with different window lengths:</w:t>
+      </w:r>
+      <w:r>
+        <w:t xml:space="preserve"> </w:t>
+      </w:r>
+      <w:r>
+        <w:t>Using the SciPy method, c</w:t>
+      </w:r>
+      <w:r>
+        <w:t xml:space="preserve">ompare the </w:t>
+      </w:r>
+      <w:r>
+        <w:t>power spectra</w:t>
+      </w:r>
+      <w:r>
+        <w:t xml:space="preserve"> obtained </w:t>
+      </w:r>
+      <w:r>
+        <w:t>using</w:t>
+      </w:r>
+      <w:r>
+        <w:t xml:space="preserve"> </w:t>
+      </w:r>
+      <w:proofErr w:type="spellStart"/>
+      <w:r>
+        <w:t>Hanning</w:t>
+      </w:r>
+      <w:proofErr w:type="spellEnd"/>
+      <w:r>
+        <w:t xml:space="preserve"> window </w:t>
+      </w:r>
+      <w:r>
+        <w:t>with different window lengths</w:t>
+      </w:r>
+      <w:r>
+        <w:t xml:space="preserve">.  </w:t>
+      </w:r>
+      <w:r>
+        <w:t xml:space="preserve">Graph the </w:t>
+      </w:r>
+      <w:r>
+        <w:t>power spectra</w:t>
+      </w:r>
+      <w:r>
+        <w:t>,</w:t>
+      </w:r>
+      <w:r>
+        <w:t xml:space="preserve"> the red noise fit to the data, and the 99% confidence interval. </w:t>
+      </w:r>
+      <w:r>
+        <w:t xml:space="preserve">Did you find </w:t>
+      </w:r>
+      <w:r>
+        <w:t xml:space="preserve">any </w:t>
+      </w:r>
+      <w:r>
+        <w:t xml:space="preserve">statistically significant spectral peaks? </w:t>
+      </w:r>
+      <w:r>
+        <w:t xml:space="preserve"> </w:t>
+      </w:r>
+      <w:r>
+        <w:t xml:space="preserve">How does decreasing the window length affect the </w:t>
+      </w:r>
+      <w:r>
+        <w:t xml:space="preserve">temporal </w:t>
+      </w:r>
+      <w:r>
+        <w:t xml:space="preserve">precision of the spectral peaks </w:t>
+      </w:r>
+      <w:r>
+        <w:t>and their</w:t>
+      </w:r>
+      <w:r>
+        <w:t xml:space="preserve"> statistical significance?  </w:t>
+      </w:r>
+      <w:r>
+        <w:t>Did you find the</w:t>
+      </w:r>
+      <w:r>
+        <w:t xml:space="preserve"> classic tradeoff</w:t>
+      </w:r>
+      <w:r>
+        <w:t xml:space="preserve"> </w:t>
+      </w:r>
+      <w:r>
+        <w:t>between 1)</w:t>
+      </w:r>
+      <w:r>
+        <w:t xml:space="preserve"> high spectral/temporal resolutio</w:t>
+      </w:r>
+      <w:r>
+        <w:t>n but</w:t>
+      </w:r>
+      <w:r>
+        <w:t xml:space="preserve"> low quality statistics</w:t>
+      </w:r>
+      <w:r>
+        <w:t>,</w:t>
+      </w:r>
+      <w:r>
+        <w:t xml:space="preserve"> and 2)</w:t>
+      </w:r>
+      <w:r>
+        <w:t xml:space="preserve"> </w:t>
+      </w:r>
+      <w:r>
+        <w:t xml:space="preserve">high quality statistics but </w:t>
+      </w:r>
+      <w:r>
+        <w:t>low spectral/temporal resoluti</w:t>
+      </w:r>
+      <w:r>
+        <w:t>on?</w:t>
+      </w:r>
+    </w:p>
+    <w:p>
+      <w:pPr>
+        <w:rPr>
+          <w:rFonts w:ascii="Times New Roman" w:eastAsia="Times New Roman" w:hAnsi="Times New Roman" w:cs="Times New Roman"/>
+        </w:rPr>
+      </w:pPr>
+      <w:r>
+        <w:rPr>
+          <w:noProof/>
+        </w:rPr>
+        <w:drawing>
+          <wp:inline distT="0" distB="0" distL="0" distR="0" wp14:anchorId="718000B4" wp14:editId="596C2F09">
+            <wp:extent cx="5486400" cy="3116580"/>
+            <wp:effectExtent l="0" t="0" r="0" b="0"/>
+            <wp:docPr id="8" name="Picture 8" descr="Graphical user interface, application, table, Excel&#10;&#10;Description automatically generated"/>
+            <wp:cNvGraphicFramePr>
+              <a:graphicFrameLocks xmlns:a="http://schemas.openxmlformats.org/drawingml/2006/main" noChangeAspect="1"/>
+            </wp:cNvGraphicFramePr>
+            <a:graphic xmlns:a="http://schemas.openxmlformats.org/drawingml/2006/main">
+              <a:graphicData uri="http://schemas.openxmlformats.org/drawingml/2006/picture">
+                <pic:pic xmlns:pic="http://schemas.openxmlformats.org/drawingml/2006/picture">
+                  <pic:nvPicPr>
+                    <pic:cNvPr id="8" name="Picture 8" descr="Graphical user interface, application, table, Excel&#10;&#10;Description automatically generated"/>
+                    <pic:cNvPicPr>
+                      <a:picLocks noChangeAspect="1" noChangeArrowheads="1"/>
+                    </pic:cNvPicPr>
+                  </pic:nvPicPr>
+                  <pic:blipFill>
+                    <a:blip r:embed="rId12">
+                      <a:extLst>
+                        <a:ext uri="{28A0092B-C50C-407E-A947-70E740481C1C}">
+                          <a14:useLocalDpi xmlns:a14="http://schemas.microsoft.com/office/drawing/2010/main" val="0"/>
+                        </a:ext>
+                      </a:extLst>
+                    </a:blip>
+                    <a:srcRect/>
+                    <a:stretch>
+                      <a:fillRect/>
+                    </a:stretch>
+                  </pic:blipFill>
+                  <pic:spPr bwMode="auto">
+                    <a:xfrm>
+                      <a:off x="0" y="0"/>
+                      <a:ext cx="5486400" cy="3116580"/>
+                    </a:xfrm>
+                    <a:prstGeom prst="rect">
+                      <a:avLst/>
+                    </a:prstGeom>
+                    <a:noFill/>
+                    <a:ln>
+                      <a:noFill/>
+                    </a:ln>
+                  </pic:spPr>
+                </pic:pic>
+              </a:graphicData>
+            </a:graphic>
+          </wp:inline>
+        </w:drawing>
+      </w:r>
+    </w:p>
+    <w:p>
+      <w:pPr>
+        <w:jc w:val="both"/>
+      </w:pPr>
+    </w:p>
+    <w:p>
+      <w:pPr>
+        <w:jc w:val="both"/>
+      </w:pPr>
+      <w:r>
+        <w:t xml:space="preserve">For a smaller window length, the spectral peaks become less clear and have less power, especially for the peaks at lower frequencies. This is likely because with a smaller window, it is more difficult to pick up the lower frequencies. </w:t>
+      </w:r>
+    </w:p>
+    <w:p>
+      <w:pPr>
+        <w:jc w:val="both"/>
+      </w:pPr>
+    </w:p>
+    <w:p>
+      <w:pPr>
+        <w:jc w:val="both"/>
+      </w:pPr>
+      <w:r>
+        <w:t xml:space="preserve">5) </w:t>
+      </w:r>
+      <w:r>
+        <w:rPr>
+          <w:u w:val="single"/>
+        </w:rPr>
+        <w:t>Add WOSA (</w:t>
+      </w:r>
+      <w:r>
+        <w:rPr>
+          <w:u w:val="single"/>
+        </w:rPr>
+        <w:t>Welch Overlapping Segment Averaging)</w:t>
+      </w:r>
+      <w:r>
+        <w:rPr>
+          <w:u w:val="single"/>
+        </w:rPr>
+        <w:t>:</w:t>
+      </w:r>
+      <w:r>
+        <w:t xml:space="preserve"> </w:t>
+      </w:r>
+      <w:r>
+        <w:t xml:space="preserve">Having found what you think is a good balance between precision in the identification of the spectral peaks and </w:t>
+      </w:r>
+      <w:r>
+        <w:t>statistical significance – Try applying WOSA (Welch Overlapping Segment Averaging)</w:t>
+      </w:r>
+      <w:r>
+        <w:t xml:space="preserve"> in addition to using the </w:t>
+      </w:r>
+      <w:proofErr w:type="spellStart"/>
+      <w:r>
+        <w:t>Hanning</w:t>
+      </w:r>
+      <w:proofErr w:type="spellEnd"/>
+      <w:r>
+        <w:t xml:space="preserve"> Window with different window lengths</w:t>
+      </w:r>
+      <w:r>
+        <w:t>.  How does this change your</w:t>
+      </w:r>
+      <w:r>
+        <w:t xml:space="preserve"> results</w:t>
+      </w:r>
+      <w:r>
+        <w:t>?</w:t>
+      </w:r>
+    </w:p>
+    <w:p>
+      <w:pPr>
+        <w:jc w:val="both"/>
+        <w:rPr>
+          <w:b/>
+        </w:rPr>
+      </w:pPr>
+    </w:p>
+    <w:p>
+      <w:pPr>
+        <w:rPr>
+          <w:rFonts w:ascii="Times New Roman" w:eastAsia="Times New Roman" w:hAnsi="Times New Roman" w:cs="Times New Roman"/>
+        </w:rPr>
+      </w:pPr>
+      <w:r>
+        <w:rPr>
+          <w:b/>
+          <w:noProof/>
+        </w:rPr>
+        <w:drawing>
+          <wp:inline distT="0" distB="0" distL="0" distR="0" wp14:anchorId="1FD09118" wp14:editId="0F833F13">
+            <wp:extent cx="5486400" cy="1817370"/>
+            <wp:effectExtent l="0" t="0" r="0" b="0"/>
+            <wp:docPr id="9" name="Picture 9" descr="Chart, line chart&#10;&#10;Description automatically generated"/>
+            <wp:cNvGraphicFramePr>
+              <a:graphicFrameLocks xmlns:a="http://schemas.openxmlformats.org/drawingml/2006/main" noChangeAspect="1"/>
+            </wp:cNvGraphicFramePr>
+            <a:graphic xmlns:a="http://schemas.openxmlformats.org/drawingml/2006/main">
+              <a:graphicData uri="http://schemas.openxmlformats.org/drawingml/2006/picture">
+                <pic:pic xmlns:pic="http://schemas.openxmlformats.org/drawingml/2006/picture">
+                  <pic:nvPicPr>
+                    <pic:cNvPr id="9" name="Picture 9" descr="Chart, line chart&#10;&#10;Description automatically generated"/>
+                    <pic:cNvPicPr>
+                      <a:picLocks noChangeAspect="1" noChangeArrowheads="1"/>
+                    </pic:cNvPicPr>
+                  </pic:nvPicPr>
+                  <pic:blipFill>
+                    <a:blip r:embed="rId13">
+                      <a:extLst>
+                        <a:ext uri="{28A0092B-C50C-407E-A947-70E740481C1C}">
+                          <a14:useLocalDpi xmlns:a14="http://schemas.microsoft.com/office/drawing/2010/main" val="0"/>
+                        </a:ext>
+                      </a:extLst>
+                    </a:blip>
+                    <a:srcRect/>
+                    <a:stretch>
+                      <a:fillRect/>
+                    </a:stretch>
+                  </pic:blipFill>
+                  <pic:spPr bwMode="auto">
+                    <a:xfrm>
+                      <a:off x="0" y="0"/>
+                      <a:ext cx="5486400" cy="1817370"/>
+                    </a:xfrm>
+                    <a:prstGeom prst="rect">
+                      <a:avLst/>
+                    </a:prstGeom>
+                    <a:noFill/>
+                    <a:ln>
+                      <a:noFill/>
+                    </a:ln>
+                  </pic:spPr>
+                </pic:pic>
+              </a:graphicData>
+            </a:graphic>
+          </wp:inline>
+        </w:drawing>
+      </w:r>
+    </w:p>
+    <w:p>
+      <w:pPr>
+        <w:rPr>
+          <w:rFonts w:ascii="Times New Roman" w:eastAsia="Times New Roman" w:hAnsi="Times New Roman" w:cs="Times New Roman"/>
+        </w:rPr>
+      </w:pPr>
+      <w:r>
+        <w:rPr>
+          <w:b/>
+          <w:noProof/>
+        </w:rPr>
+        <w:drawing>
+          <wp:inline distT="0" distB="0" distL="0" distR="0" wp14:anchorId="68619E56" wp14:editId="5FF56394">
+            <wp:extent cx="5486400" cy="1817370"/>
+            <wp:effectExtent l="0" t="0" r="0" b="0"/>
+            <wp:docPr id="10" name="Picture 10" descr="Chart, line chart&#10;&#10;Description automatically generated"/>
+            <wp:cNvGraphicFramePr>
+              <a:graphicFrameLocks xmlns:a="http://schemas.openxmlformats.org/drawingml/2006/main" noChangeAspect="1"/>
+            </wp:cNvGraphicFramePr>
+            <a:graphic xmlns:a="http://schemas.openxmlformats.org/drawingml/2006/main">
+              <a:graphicData uri="http://schemas.openxmlformats.org/drawingml/2006/picture">
+                <pic:pic xmlns:pic="http://schemas.openxmlformats.org/drawingml/2006/picture">
+                  <pic:nvPicPr>
+                    <pic:cNvPr id="10" name="Picture 10" descr="Chart, line chart&#10;&#10;Description automatically generated"/>
+                    <pic:cNvPicPr>
+                      <a:picLocks noChangeAspect="1" noChangeArrowheads="1"/>
+                    </pic:cNvPicPr>
+                  </pic:nvPicPr>
+                  <pic:blipFill>
+                    <a:blip r:embed="rId14">
+                      <a:extLst>
+                        <a:ext uri="{28A0092B-C50C-407E-A947-70E740481C1C}">
+                          <a14:useLocalDpi xmlns:a14="http://schemas.microsoft.com/office/drawing/2010/main" val="0"/>
+                        </a:ext>
+                      </a:extLst>
+                    </a:blip>
+                    <a:srcRect/>
+                    <a:stretch>
+                      <a:fillRect/>
+                    </a:stretch>
+                  </pic:blipFill>
+                  <pic:spPr bwMode="auto">
+                    <a:xfrm>
+                      <a:off x="0" y="0"/>
+                      <a:ext cx="5486400" cy="1817370"/>
+                    </a:xfrm>
+                    <a:prstGeom prst="rect">
+                      <a:avLst/>
+                    </a:prstGeom>
+                    <a:noFill/>
+                    <a:ln>
+                      <a:noFill/>
+                    </a:ln>
+                  </pic:spPr>
+                </pic:pic>
+              </a:graphicData>
+            </a:graphic>
+          </wp:inline>
+        </w:drawing>
+      </w:r>
     </w:p>
     <w:p>
       <w:pPr>
@@ -861,979 +2773,13 @@
         <w:rPr>
           <w:bCs/>
         </w:rPr>
-        <w:t xml:space="preserve">Question: </w:t>
+        <w:t xml:space="preserve">Using WOSA helps the peaks still appear even with a smaller window length. </w:t>
       </w:r>
       <w:r>
         <w:rPr>
           <w:bCs/>
         </w:rPr>
-        <w:t>Are you seeing power at 12-hour frequencies when looking at temperature?  Maybe it is atmospheric tides?</w:t>
-      </w:r>
-      <w:r>
-        <w:rPr>
-          <w:bCs/>
-        </w:rPr>
-        <w:t xml:space="preserve"> Or is it some kind of spectral ringing artifact?  Unsolved mysteries of ATOC7500 Objective Data Analysis…</w:t>
-      </w:r>
-    </w:p>
-    <w:p>
-      <w:pPr>
-        <w:jc w:val="both"/>
-        <w:rPr>
-          <w:b/>
-          <w:u w:val="single"/>
-        </w:rPr>
-      </w:pPr>
-    </w:p>
-    <w:p>
-      <w:pPr>
-        <w:jc w:val="both"/>
-        <w:rPr>
-          <w:b/>
-          <w:u w:val="single"/>
-        </w:rPr>
-      </w:pPr>
-      <w:r>
-        <w:rPr>
-          <w:b/>
-          <w:u w:val="single"/>
-        </w:rPr>
-        <w:t>Notebook #2</w:t>
-      </w:r>
-      <w:r>
-        <w:rPr>
-          <w:b/>
-          <w:u w:val="single"/>
-        </w:rPr>
-        <w:t xml:space="preserve"> – </w:t>
-      </w:r>
-      <w:r>
-        <w:rPr>
-          <w:b/>
-          <w:u w:val="single"/>
-        </w:rPr>
-        <w:t xml:space="preserve">FFT analysis using </w:t>
-      </w:r>
-      <w:r>
-        <w:rPr>
-          <w:b/>
-          <w:u w:val="single"/>
-        </w:rPr>
-        <w:t xml:space="preserve">Dome-C </w:t>
-      </w:r>
-      <w:r>
-        <w:rPr>
-          <w:b/>
-          <w:u w:val="single"/>
-        </w:rPr>
-        <w:t>Ice Core Data</w:t>
-      </w:r>
-    </w:p>
-    <w:p>
-      <w:pPr>
-        <w:jc w:val="both"/>
-        <w:rPr>
-          <w:b/>
-          <w:color w:val="3366FF"/>
-        </w:rPr>
-      </w:pPr>
-      <w:r>
-        <w:rPr>
-          <w:b/>
-          <w:color w:val="3366FF"/>
-        </w:rPr>
-        <w:t>ATOC5860_</w:t>
-      </w:r>
-      <w:r>
-        <w:rPr>
-          <w:b/>
-          <w:color w:val="3366FF"/>
-        </w:rPr>
-        <w:t>applicationlab4</w:t>
-      </w:r>
-      <w:r>
-        <w:rPr>
-          <w:b/>
-          <w:color w:val="3366FF"/>
-        </w:rPr>
-        <w:t>_</w:t>
-      </w:r>
-      <w:r>
-        <w:rPr>
-          <w:b/>
-          <w:color w:val="3366FF"/>
-        </w:rPr>
-        <w:t>fft_</w:t>
-      </w:r>
-      <w:r>
-        <w:rPr>
-          <w:b/>
-          <w:color w:val="3366FF"/>
-        </w:rPr>
-        <w:t>EPICA</w:t>
-      </w:r>
-      <w:r>
-        <w:rPr>
-          <w:b/>
-          <w:color w:val="3366FF"/>
-        </w:rPr>
-        <w:t>.</w:t>
-      </w:r>
-      <w:r>
-        <w:rPr>
-          <w:b/>
-          <w:color w:val="3366FF"/>
-        </w:rPr>
-        <w:t>ipynb</w:t>
-      </w:r>
-    </w:p>
-    <w:p>
-      <w:pPr>
-        <w:jc w:val="both"/>
-        <w:rPr>
-          <w:b/>
-        </w:rPr>
-      </w:pPr>
-    </w:p>
-    <w:p>
-      <w:pPr>
-        <w:jc w:val="both"/>
-        <w:rPr>
-          <w:b/>
-        </w:rPr>
-      </w:pPr>
-      <w:r>
-        <w:rPr>
-          <w:b/>
-        </w:rPr>
-        <w:t>LEARNING GOALS:</w:t>
-      </w:r>
-    </w:p>
-    <w:p>
-      <w:pPr>
-        <w:jc w:val="both"/>
-      </w:pPr>
-      <w:r>
-        <w:t xml:space="preserve">1) </w:t>
-      </w:r>
-      <w:r>
-        <w:t xml:space="preserve">Calculate power spectra </w:t>
-      </w:r>
-      <w:r>
-        <w:t xml:space="preserve">of a dataset available on a non-uniform temporal grid. </w:t>
-      </w:r>
-      <w:r>
-        <w:t>Describe the results including an interpretation of the spectral peaks and an assessment of their statistical significance.</w:t>
-      </w:r>
-    </w:p>
-    <w:p>
-      <w:pPr>
-        <w:jc w:val="both"/>
-      </w:pPr>
-      <w:r>
-        <w:t>2</w:t>
-      </w:r>
-      <w:r>
-        <w:t xml:space="preserve">) </w:t>
-      </w:r>
-      <w:r>
-        <w:t xml:space="preserve">Contrast applying a Boxcar and a </w:t>
-      </w:r>
-      <w:proofErr w:type="spellStart"/>
-      <w:r>
-        <w:t>Hanning</w:t>
-      </w:r>
-      <w:proofErr w:type="spellEnd"/>
-      <w:r>
-        <w:t xml:space="preserve"> Window when calculating the power spectra. What are the advantages/disadvantages of these two window types?  What are the implications for the resulting power spectra? </w:t>
-      </w:r>
-    </w:p>
-    <w:p>
-      <w:pPr>
-        <w:jc w:val="both"/>
-      </w:pPr>
-      <w:r>
-        <w:t>3</w:t>
-      </w:r>
-      <w:r>
-        <w:t>)</w:t>
-      </w:r>
-      <w:r>
-        <w:t xml:space="preserve"> Apply a</w:t>
-      </w:r>
-      <w:r>
-        <w:t xml:space="preserve"> </w:t>
-      </w:r>
-      <w:proofErr w:type="spellStart"/>
-      <w:r>
-        <w:t>Hanning</w:t>
-      </w:r>
-      <w:proofErr w:type="spellEnd"/>
-      <w:r>
-        <w:t xml:space="preserve"> Window with various window lengths -</w:t>
-      </w:r>
-      <w:r>
-        <w:t xml:space="preserve"> </w:t>
-      </w:r>
-      <w:r>
-        <w:t xml:space="preserve">What are the advantages/disadvantages of </w:t>
-      </w:r>
-      <w:r>
-        <w:t>changing the window length</w:t>
-      </w:r>
-      <w:r>
-        <w:t xml:space="preserve"> and the implications for the resulting power spectra</w:t>
-      </w:r>
-      <w:r>
-        <w:t xml:space="preserve"> in terms of their statistical significance and temporal precision</w:t>
-      </w:r>
-      <w:r>
-        <w:t xml:space="preserve">? </w:t>
-      </w:r>
-    </w:p>
-    <w:p>
-      <w:pPr>
-        <w:jc w:val="both"/>
-      </w:pPr>
-      <w:r>
-        <w:t xml:space="preserve">4) Apply a </w:t>
-      </w:r>
-      <w:proofErr w:type="spellStart"/>
-      <w:r>
-        <w:t>Hanning</w:t>
-      </w:r>
-      <w:proofErr w:type="spellEnd"/>
-      <w:r>
-        <w:t xml:space="preserve"> Window with various window lengths</w:t>
-      </w:r>
-      <w:r>
-        <w:t xml:space="preserve"> and use Welch’s method (</w:t>
-      </w:r>
-      <w:r>
-        <w:t>Welch’s Overlapping Segment Analysis</w:t>
-      </w:r>
-      <w:r>
-        <w:t>, WOSA</w:t>
-      </w:r>
-      <w:r>
-        <w:t>)</w:t>
-      </w:r>
-      <w:r>
-        <w:t>.  How does WOSA change the results and why?</w:t>
-      </w:r>
-    </w:p>
-    <w:p>
-      <w:pPr>
-        <w:jc w:val="both"/>
-        <w:rPr>
-          <w:b/>
-          <w:u w:val="single"/>
-        </w:rPr>
-      </w:pPr>
-    </w:p>
-    <w:p>
-      <w:pPr>
-        <w:jc w:val="both"/>
-      </w:pPr>
-      <w:r>
-        <w:rPr>
-          <w:b/>
-        </w:rPr>
-        <w:t xml:space="preserve">DATA and </w:t>
-      </w:r>
-      <w:r>
-        <w:rPr>
-          <w:b/>
-        </w:rPr>
-        <w:t>UNDERLYING SCIENCE</w:t>
-      </w:r>
-      <w:r>
-        <w:rPr>
-          <w:b/>
-        </w:rPr>
-        <w:t>:</w:t>
-      </w:r>
-      <w:r>
-        <w:t xml:space="preserve">  </w:t>
-      </w:r>
-    </w:p>
-    <w:p>
-      <w:pPr>
-        <w:jc w:val="both"/>
-      </w:pPr>
-      <w:r>
-        <w:t xml:space="preserve">In this notebook, you </w:t>
-      </w:r>
-      <w:r>
-        <w:t>will</w:t>
-      </w:r>
-      <w:r>
-        <w:t xml:space="preserve"> perform a power spectral</w:t>
-      </w:r>
-      <w:r>
-        <w:t xml:space="preserve"> analysis </w:t>
-      </w:r>
-      <w:r>
-        <w:t>of the</w:t>
-      </w:r>
-      <w:r>
-        <w:t xml:space="preserve"> temperature record</w:t>
-      </w:r>
-      <w:r>
-        <w:t xml:space="preserve"> from the </w:t>
-      </w:r>
-      <w:r>
-        <w:t>Dome-C Ice Core, taken at 75 South and 123 East (</w:t>
-      </w:r>
-      <w:proofErr w:type="spellStart"/>
-      <w:r>
-        <w:t>Jouzel</w:t>
-      </w:r>
-      <w:proofErr w:type="spellEnd"/>
-      <w:r>
-        <w:t xml:space="preserve"> et al. 2007).  The </w:t>
-      </w:r>
-      <w:r>
-        <w:t xml:space="preserve">temperature </w:t>
-      </w:r>
-      <w:r>
-        <w:t>data go back ~800,000 years before present. They are unevenly spaced in time.</w:t>
-      </w:r>
-      <w:r>
-        <w:t xml:space="preserve">  </w:t>
-      </w:r>
-      <w:r>
-        <w:t>The data are available on-line here</w:t>
-      </w:r>
-      <w:r>
-        <w:t xml:space="preserve">, courtesy of the </w:t>
-      </w:r>
-      <w:r>
-        <w:t xml:space="preserve">NOAA Paleoclimatology Program and </w:t>
-      </w:r>
-      <w:r>
-        <w:t>World Da</w:t>
-      </w:r>
-      <w:r>
-        <w:t>ta Center for Paleoclimatology</w:t>
-      </w:r>
-      <w:r>
-        <w:t>:</w:t>
-      </w:r>
-    </w:p>
-    <w:p>
-      <w:pPr>
-        <w:jc w:val="both"/>
-      </w:pPr>
-      <w:r>
-        <w:t>ftp://ftp.ncdc.noaa.gov/pub/data/paleo/icecore/antarctica/epica_domec/edc3deuttemp2007.txt</w:t>
-      </w:r>
-      <w:r>
-        <w:t xml:space="preserve">  </w:t>
-      </w:r>
-      <w:r>
-        <w:t xml:space="preserve"> </w:t>
-      </w:r>
-      <w:r>
-        <w:t>More information on the data is available at:</w:t>
-      </w:r>
-    </w:p>
-    <w:p>
-      <w:pPr>
-        <w:jc w:val="both"/>
-      </w:pPr>
-      <w:r>
-        <w:t xml:space="preserve"> </w:t>
-      </w:r>
-      <w:r>
-        <w:t>https://www.ncdc.noaa.gov/paleo-search/study/6080</w:t>
-      </w:r>
-    </w:p>
-    <w:p>
-      <w:pPr>
-        <w:jc w:val="both"/>
-        <w:rPr>
-          <w:b/>
-          <w:u w:val="single"/>
-        </w:rPr>
-      </w:pPr>
-    </w:p>
-    <w:p>
-      <w:pPr>
-        <w:jc w:val="both"/>
-      </w:pPr>
-      <w:r>
-        <w:rPr>
-          <w:b/>
-        </w:rPr>
-        <w:t>Questions to gu</w:t>
-      </w:r>
-      <w:r>
-        <w:rPr>
-          <w:b/>
-        </w:rPr>
-        <w:t>ide your analysis of Notebook #2</w:t>
-      </w:r>
-      <w:r>
-        <w:rPr>
-          <w:b/>
-        </w:rPr>
-        <w:t>:</w:t>
-      </w:r>
-      <w:r>
-        <w:t xml:space="preserve">  </w:t>
-      </w:r>
-    </w:p>
-    <w:p>
-      <w:pPr>
-        <w:jc w:val="both"/>
-      </w:pPr>
-    </w:p>
-    <w:p>
-      <w:pPr>
-        <w:jc w:val="both"/>
-      </w:pPr>
-      <w:r>
-        <w:t xml:space="preserve">1) </w:t>
-      </w:r>
-      <w:r>
-        <w:rPr>
-          <w:u w:val="single"/>
-        </w:rPr>
-        <w:t>Look at your data</w:t>
-      </w:r>
-      <w:r>
-        <w:rPr>
-          <w:u w:val="single"/>
-        </w:rPr>
-        <w:t xml:space="preserve"> and </w:t>
-      </w:r>
-      <w:r>
-        <w:rPr>
-          <w:u w:val="single"/>
-        </w:rPr>
-        <w:t>pre-</w:t>
-      </w:r>
-      <w:r>
-        <w:rPr>
-          <w:u w:val="single"/>
-        </w:rPr>
-        <w:t>process</w:t>
-      </w:r>
-      <w:r>
-        <w:rPr>
-          <w:u w:val="single"/>
-        </w:rPr>
-        <w:t xml:space="preserve"> for FFT analysis</w:t>
-      </w:r>
-      <w:r>
-        <w:rPr>
-          <w:u w:val="single"/>
-        </w:rPr>
-        <w:t>:</w:t>
-      </w:r>
-      <w:r>
-        <w:t xml:space="preserve"> </w:t>
-      </w:r>
-      <w:r>
-        <w:t xml:space="preserve">Power spectra analysis assumes that input data are on an evenly spaced grid.  </w:t>
-      </w:r>
-      <w:r>
-        <w:t xml:space="preserve">The Dome-C temperature data are </w:t>
-      </w:r>
-      <w:r>
-        <w:t>not uniformly samp</w:t>
-      </w:r>
-      <w:r>
-        <w:t>led in time</w:t>
-      </w:r>
-      <w:r>
-        <w:t xml:space="preserve">.  </w:t>
-      </w:r>
-      <w:proofErr w:type="spellStart"/>
-      <w:r>
-        <w:t>Regrid</w:t>
-      </w:r>
-      <w:proofErr w:type="spellEnd"/>
-      <w:r>
-        <w:t xml:space="preserve"> the Dome-C temperature data to a uniform temporal grid</w:t>
-      </w:r>
-      <w:r>
-        <w:t xml:space="preserve"> in time</w:t>
-      </w:r>
-      <w:r>
-        <w:t>.  Plot the data before and after re-gridding to make sure the re</w:t>
-      </w:r>
-      <w:r>
-        <w:t>-</w:t>
-      </w:r>
-      <w:r>
-        <w:t>gridding worked</w:t>
-      </w:r>
-      <w:r>
-        <w:t xml:space="preserve"> as expected.</w:t>
-      </w:r>
-    </w:p>
-    <w:p>
-      <w:pPr>
-        <w:jc w:val="both"/>
-        <w:rPr>
-          <w:b/>
-          <w:u w:val="single"/>
-        </w:rPr>
-      </w:pPr>
-    </w:p>
-    <w:p>
-      <w:pPr>
-        <w:jc w:val="both"/>
-      </w:pPr>
-      <w:r>
-        <w:t xml:space="preserve">2) </w:t>
-      </w:r>
-      <w:r>
-        <w:rPr>
-          <w:u w:val="single"/>
-        </w:rPr>
-        <w:t>Signal and Noise</w:t>
-      </w:r>
-      <w:r>
-        <w:rPr>
-          <w:u w:val="single"/>
-        </w:rPr>
-        <w:t>:</w:t>
-      </w:r>
-      <w:r>
-        <w:t xml:space="preserve"> </w:t>
-      </w:r>
-      <w:r>
-        <w:t xml:space="preserve">What is the autocorrelation and e-folding time of your data?  What spectral peaks do you expect to find in your analysis and how much power do </w:t>
-      </w:r>
-      <w:r>
-        <w:lastRenderedPageBreak/>
-        <w:t>you think they will have?</w:t>
-      </w:r>
-      <w:r>
-        <w:t xml:space="preserve">  </w:t>
-      </w:r>
-      <w:r>
-        <w:rPr>
-          <w:i/>
-        </w:rPr>
-        <w:t>Hint: Think back to the Petit 1999</w:t>
-      </w:r>
-      <w:r>
-        <w:rPr>
-          <w:i/>
-        </w:rPr>
-        <w:t xml:space="preserve"> Vostok ice core</w:t>
-      </w:r>
-      <w:r>
-        <w:rPr>
-          <w:i/>
-        </w:rPr>
-        <w:t xml:space="preserve"> dataset discussed in class.</w:t>
-      </w:r>
-    </w:p>
-    <w:p>
-      <w:pPr>
-        <w:jc w:val="both"/>
-        <w:rPr>
-          <w:b/>
-        </w:rPr>
-      </w:pPr>
-    </w:p>
-    <w:p>
-      <w:pPr>
-        <w:jc w:val="both"/>
-      </w:pPr>
-      <w:r>
-        <w:t>3</w:t>
-      </w:r>
-      <w:r>
-        <w:t xml:space="preserve">) </w:t>
-      </w:r>
-      <w:r>
-        <w:rPr>
-          <w:u w:val="single"/>
-        </w:rPr>
-        <w:t>Use Boxcar</w:t>
-      </w:r>
-      <w:r>
-        <w:rPr>
-          <w:u w:val="single"/>
-        </w:rPr>
-        <w:t xml:space="preserve"> Window</w:t>
-      </w:r>
-      <w:r>
-        <w:rPr>
-          <w:u w:val="single"/>
-        </w:rPr>
-        <w:t xml:space="preserve"> to calculate power spectra</w:t>
-      </w:r>
-      <w:r>
-        <w:rPr>
-          <w:u w:val="single"/>
-        </w:rPr>
-        <w:t>:</w:t>
-      </w:r>
-      <w:r>
-        <w:t xml:space="preserve"> </w:t>
-      </w:r>
-      <w:r>
-        <w:t xml:space="preserve">Calculate the power spectra using the </w:t>
-      </w:r>
-      <w:proofErr w:type="spellStart"/>
-      <w:r>
-        <w:t>Numpy</w:t>
-      </w:r>
-      <w:proofErr w:type="spellEnd"/>
-      <w:r>
-        <w:t xml:space="preserve"> method, which assumes a Boxcar window that is the length of your entire dataset.  Graph the power </w:t>
-      </w:r>
-      <w:r>
-        <w:t>spectrum,</w:t>
-      </w:r>
-      <w:r>
-        <w:t xml:space="preserve"> the red noise fit to the data, and the 99% confidence interval. What statistically significant spectral peaks did you find?  What do they represent?  </w:t>
-      </w:r>
-    </w:p>
-    <w:p>
-      <w:pPr>
-        <w:jc w:val="both"/>
-        <w:rPr>
-          <w:b/>
-        </w:rPr>
-      </w:pPr>
-    </w:p>
-    <w:p>
-      <w:pPr>
-        <w:jc w:val="both"/>
-      </w:pPr>
-      <w:r>
-        <w:t>4</w:t>
-      </w:r>
-      <w:r>
-        <w:t xml:space="preserve">) </w:t>
-      </w:r>
-      <w:r>
-        <w:rPr>
-          <w:u w:val="single"/>
-        </w:rPr>
-        <w:t xml:space="preserve">Compare </w:t>
-      </w:r>
-      <w:r>
-        <w:rPr>
-          <w:u w:val="single"/>
-        </w:rPr>
-        <w:t>Boxcar</w:t>
-      </w:r>
-      <w:r>
-        <w:rPr>
-          <w:u w:val="single"/>
-        </w:rPr>
-        <w:t xml:space="preserve"> Window</w:t>
-      </w:r>
-      <w:r>
-        <w:rPr>
-          <w:u w:val="single"/>
-        </w:rPr>
-        <w:t xml:space="preserve"> vs. </w:t>
-      </w:r>
-      <w:proofErr w:type="spellStart"/>
-      <w:r>
-        <w:rPr>
-          <w:u w:val="single"/>
-        </w:rPr>
-        <w:t>Hanning</w:t>
-      </w:r>
-      <w:proofErr w:type="spellEnd"/>
-      <w:r>
-        <w:rPr>
-          <w:u w:val="single"/>
-        </w:rPr>
-        <w:t xml:space="preserve"> Window</w:t>
-      </w:r>
-      <w:r>
-        <w:t xml:space="preserve">: </w:t>
-      </w:r>
-      <w:r>
-        <w:t>Calculate the power spectra using the</w:t>
-      </w:r>
-      <w:r>
-        <w:t xml:space="preserve"> </w:t>
-      </w:r>
-      <w:r>
-        <w:t>SciPy</w:t>
-      </w:r>
-      <w:r>
-        <w:t xml:space="preserve"> method.  Compare the results </w:t>
-      </w:r>
-      <w:r>
-        <w:t xml:space="preserve">obtained </w:t>
-      </w:r>
-      <w:r>
-        <w:t>using</w:t>
-      </w:r>
-      <w:r>
-        <w:t xml:space="preserve"> a Boxcar window that is th</w:t>
-      </w:r>
-      <w:r>
-        <w:t xml:space="preserve">e length of your entire dataset to those obtained using a </w:t>
-      </w:r>
-      <w:proofErr w:type="spellStart"/>
-      <w:r>
-        <w:t>Hanning</w:t>
-      </w:r>
-      <w:proofErr w:type="spellEnd"/>
-      <w:r>
-        <w:t xml:space="preserve"> window that is the length of your entire dataset.</w:t>
-      </w:r>
-      <w:r>
-        <w:t xml:space="preserve">  Graph the power spectrum</w:t>
-      </w:r>
-      <w:r>
-        <w:t>, the</w:t>
-      </w:r>
-      <w:r>
-        <w:t xml:space="preserve"> red noise fit to the data, and the 99% confidence interval. What statistically significant spectral peaks did you find?  What do they represent?  </w:t>
-      </w:r>
-      <w:r>
-        <w:t xml:space="preserve">What are the differences between the results obtained using the Boxcar </w:t>
-      </w:r>
-      <w:r>
-        <w:t xml:space="preserve">window </w:t>
-      </w:r>
-      <w:r>
-        <w:t xml:space="preserve">and the </w:t>
-      </w:r>
-      <w:proofErr w:type="spellStart"/>
-      <w:r>
-        <w:t>Hanning</w:t>
-      </w:r>
-      <w:proofErr w:type="spellEnd"/>
-      <w:r>
-        <w:t xml:space="preserve"> window?  Is the intuition that you gained by looking at Fort Collins temperatures the same as what you are seeing here with Dome-C temperature records? </w:t>
-      </w:r>
-      <w:r>
-        <w:t xml:space="preserve"> </w:t>
-      </w:r>
-      <w:r>
-        <w:t xml:space="preserve"> Why or Why not?</w:t>
-      </w:r>
-    </w:p>
-    <w:p>
-      <w:pPr>
-        <w:jc w:val="both"/>
-      </w:pPr>
-    </w:p>
-    <w:p>
-      <w:pPr>
-        <w:jc w:val="both"/>
-      </w:pPr>
-      <w:r>
-        <w:t>5</w:t>
-      </w:r>
-      <w:r>
-        <w:t xml:space="preserve">) </w:t>
-      </w:r>
-      <w:proofErr w:type="spellStart"/>
-      <w:r>
-        <w:rPr>
-          <w:u w:val="single"/>
-        </w:rPr>
-        <w:t>Hanning</w:t>
-      </w:r>
-      <w:proofErr w:type="spellEnd"/>
-      <w:r>
-        <w:rPr>
-          <w:u w:val="single"/>
-        </w:rPr>
-        <w:t xml:space="preserve"> </w:t>
-      </w:r>
-      <w:r>
-        <w:rPr>
-          <w:u w:val="single"/>
-        </w:rPr>
-        <w:t xml:space="preserve">Window </w:t>
-      </w:r>
-      <w:r>
-        <w:rPr>
-          <w:u w:val="single"/>
-        </w:rPr>
-        <w:t>with different window lengths:</w:t>
-      </w:r>
-      <w:r>
-        <w:t xml:space="preserve"> </w:t>
-      </w:r>
-      <w:r>
-        <w:t>Using the SciPy method, c</w:t>
-      </w:r>
-      <w:r>
-        <w:t xml:space="preserve">ompare the </w:t>
-      </w:r>
-      <w:r>
-        <w:t>power spectra</w:t>
-      </w:r>
-      <w:r>
-        <w:t xml:space="preserve"> obtained </w:t>
-      </w:r>
-      <w:r>
-        <w:t>using</w:t>
-      </w:r>
-      <w:r>
-        <w:t xml:space="preserve"> </w:t>
-      </w:r>
-      <w:proofErr w:type="spellStart"/>
-      <w:r>
-        <w:t>Hanning</w:t>
-      </w:r>
-      <w:proofErr w:type="spellEnd"/>
-      <w:r>
-        <w:t xml:space="preserve"> window </w:t>
-      </w:r>
-      <w:r>
-        <w:t>with different window lengths</w:t>
-      </w:r>
-      <w:r>
-        <w:t xml:space="preserve">.  </w:t>
-      </w:r>
-      <w:r>
-        <w:t xml:space="preserve">Graph the </w:t>
-      </w:r>
-      <w:r>
-        <w:t>power spectra</w:t>
-      </w:r>
-      <w:r>
-        <w:t>,</w:t>
-      </w:r>
-      <w:r>
-        <w:t xml:space="preserve"> the red noise fit to the data, and the 99% confidence interval. </w:t>
-      </w:r>
-      <w:r>
-        <w:t xml:space="preserve">Did you find </w:t>
-      </w:r>
-      <w:r>
-        <w:t xml:space="preserve">any </w:t>
-      </w:r>
-      <w:r>
-        <w:t xml:space="preserve">statistically significant spectral peaks? </w:t>
-      </w:r>
-      <w:r>
-        <w:t xml:space="preserve"> </w:t>
-      </w:r>
-      <w:r>
-        <w:t xml:space="preserve">How does decreasing the window length affect the </w:t>
-      </w:r>
-      <w:r>
-        <w:t xml:space="preserve">temporal </w:t>
-      </w:r>
-      <w:r>
-        <w:t xml:space="preserve">precision of the spectral peaks </w:t>
-      </w:r>
-      <w:r>
-        <w:t>and their</w:t>
-      </w:r>
-      <w:r>
-        <w:t xml:space="preserve"> statistical significance?  </w:t>
-      </w:r>
-      <w:r>
-        <w:t>Did you find the</w:t>
-      </w:r>
-      <w:r>
-        <w:t xml:space="preserve"> classic tradeoff</w:t>
-      </w:r>
-      <w:r>
-        <w:t xml:space="preserve"> </w:t>
-      </w:r>
-      <w:r>
-        <w:t>between 1)</w:t>
-      </w:r>
-      <w:r>
-        <w:t xml:space="preserve"> high spectral/temporal resolutio</w:t>
-      </w:r>
-      <w:r>
-        <w:t>n but</w:t>
-      </w:r>
-      <w:r>
-        <w:t xml:space="preserve"> low quality statistics</w:t>
-      </w:r>
-      <w:r>
-        <w:t>,</w:t>
-      </w:r>
-      <w:r>
-        <w:t xml:space="preserve"> and 2)</w:t>
-      </w:r>
-      <w:r>
-        <w:t xml:space="preserve"> </w:t>
-      </w:r>
-      <w:r>
-        <w:t xml:space="preserve">high quality statistics but </w:t>
-      </w:r>
-      <w:r>
-        <w:t>low spectral/temporal resoluti</w:t>
-      </w:r>
-      <w:r>
-        <w:t>on?</w:t>
-      </w:r>
-    </w:p>
-    <w:p>
-      <w:pPr>
-        <w:jc w:val="both"/>
-      </w:pPr>
-    </w:p>
-    <w:p>
-      <w:pPr>
-        <w:jc w:val="both"/>
-      </w:pPr>
-      <w:r>
-        <w:t xml:space="preserve">5) </w:t>
-      </w:r>
-      <w:r>
-        <w:rPr>
-          <w:u w:val="single"/>
-        </w:rPr>
-        <w:t>Add WOSA (</w:t>
-      </w:r>
-      <w:r>
-        <w:rPr>
-          <w:u w:val="single"/>
-        </w:rPr>
-        <w:t>Welch Overlapping Segment Averaging)</w:t>
-      </w:r>
-      <w:r>
-        <w:rPr>
-          <w:u w:val="single"/>
-        </w:rPr>
-        <w:t>:</w:t>
-      </w:r>
-      <w:r>
-        <w:t xml:space="preserve"> </w:t>
-      </w:r>
-      <w:r>
-        <w:t xml:space="preserve">Having found what you think is a good balance between precision in the identification of the spectral peaks and </w:t>
-      </w:r>
-      <w:r>
-        <w:t>statistical significance – Try applying WOSA (Welch Overlapping Segment Averaging)</w:t>
-      </w:r>
-      <w:r>
-        <w:t xml:space="preserve"> in addition to using the </w:t>
-      </w:r>
-      <w:proofErr w:type="spellStart"/>
-      <w:r>
-        <w:t>Hanning</w:t>
-      </w:r>
-      <w:proofErr w:type="spellEnd"/>
-      <w:r>
-        <w:t xml:space="preserve"> Window with different window lengths</w:t>
-      </w:r>
-      <w:r>
-        <w:t>.  How does this change your</w:t>
-      </w:r>
-      <w:r>
-        <w:t xml:space="preserve"> results</w:t>
-      </w:r>
-      <w:r>
-        <w:t>?</w:t>
+        <w:t xml:space="preserve">Although the red noise spectrum is much closer to the peaks, the significant peaks still are clearly visible and align with what we say for the full dataset. </w:t>
       </w:r>
     </w:p>
     <w:p>
@@ -1855,15 +2801,15 @@
 </file>
 
 <file path=word/numbering.xml><?xml version="1.0" encoding="utf-8"?>
-<w:numbering xmlns:wpc="http://schemas.microsoft.com/office/word/2010/wordprocessingCanvas" xmlns:cx="http://schemas.microsoft.com/office/drawing/2014/chartex" xmlns:cx1="http://schemas.microsoft.com/office/drawing/2015/9/8/chartex" xmlns:cx2="http://schemas.microsoft.com/office/drawing/2015/10/21/chartex" xmlns:cx3="http://schemas.microsoft.com/office/drawing/2016/5/9/chartex" xmlns:cx4="http://schemas.microsoft.com/office/drawing/2016/5/10/chartex" xmlns:cx5="http://schemas.microsoft.com/office/drawing/2016/5/11/chartex" xmlns:cx6="http://schemas.microsoft.com/office/drawing/2016/5/12/chartex" xmlns:cx7="http://schemas.microsoft.com/office/drawing/2016/5/13/chartex" xmlns:cx8="http://schemas.microsoft.com/office/drawing/2016/5/14/chartex" xmlns:mc="http://schemas.openxmlformats.org/markup-compatibility/2006" xmlns:aink="http://schemas.microsoft.com/office/drawing/2016/ink" xmlns:am3d="http://schemas.microsoft.com/office/drawing/2017/model3d" xmlns:o="urn:schemas-microsoft-com:office:office" xmlns:r="http://schemas.openxmlformats.org/officeDocument/2006/relationships" xmlns:m="http://schemas.openxmlformats.org/officeDocument/2006/math" xmlns:v="urn:schemas-microsoft-com:vml" xmlns:wp14="http://schemas.microsoft.com/office/word/2010/wordprocessingDrawing" xmlns:wp="http://schemas.openxmlformats.org/drawingml/2006/wordprocessingDrawing" xmlns:w10="urn:schemas-microsoft-com:office:word" xmlns:w="http://schemas.openxmlformats.org/wordprocessingml/2006/main" xmlns:w14="http://schemas.microsoft.com/office/word/2010/wordml" xmlns:w15="http://schemas.microsoft.com/office/word/2012/wordml" xmlns:w16cex="http://schemas.microsoft.com/office/word/2018/wordml/cex" xmlns:w16cid="http://schemas.microsoft.com/office/word/2016/wordml/cid" xmlns:w16="http://schemas.microsoft.com/office/word/2018/wordml" xmlns:w16sdtdh="http://schemas.microsoft.com/office/word/2020/wordml/sdtdatahash" xmlns:w16se="http://schemas.microsoft.com/office/word/2015/wordml/symex" xmlns:wpg="http://schemas.microsoft.com/office/word/2010/wordprocessingGroup" xmlns:wpi="http://schemas.microsoft.com/office/word/2010/wordprocessingInk" xmlns:wne="http://schemas.microsoft.com/office/word/2006/wordml" xmlns:wps="http://schemas.microsoft.com/office/word/2010/wordprocessingShape" mc:Ignorable="w14 w15 w16se w16cid w16 w16cex w16sdtdh wp14">
+<w:numbering xmlns:wpc="http://schemas.microsoft.com/office/word/2010/wordprocessingCanvas" xmlns:cx="http://schemas.microsoft.com/office/drawing/2014/chartex" xmlns:cx1="http://schemas.microsoft.com/office/drawing/2015/9/8/chartex" xmlns:cx2="http://schemas.microsoft.com/office/drawing/2015/10/21/chartex" xmlns:cx3="http://schemas.microsoft.com/office/drawing/2016/5/9/chartex" xmlns:cx4="http://schemas.microsoft.com/office/drawing/2016/5/10/chartex" xmlns:cx5="http://schemas.microsoft.com/office/drawing/2016/5/11/chartex" xmlns:cx6="http://schemas.microsoft.com/office/drawing/2016/5/12/chartex" xmlns:cx7="http://schemas.microsoft.com/office/drawing/2016/5/13/chartex" xmlns:cx8="http://schemas.microsoft.com/office/drawing/2016/5/14/chartex" xmlns:mc="http://schemas.openxmlformats.org/markup-compatibility/2006" xmlns:aink="http://schemas.microsoft.com/office/drawing/2016/ink" xmlns:am3d="http://schemas.microsoft.com/office/drawing/2017/model3d" xmlns:o="urn:schemas-microsoft-com:office:office" xmlns:r="http://schemas.openxmlformats.org/officeDocument/2006/relationships" xmlns:m="http://schemas.openxmlformats.org/officeDocument/2006/math" xmlns:v="urn:schemas-microsoft-com:vml" xmlns:wp14="http://schemas.microsoft.com/office/word/2010/wordprocessingDrawing" xmlns:wp="http://schemas.openxmlformats.org/drawingml/2006/wordprocessingDrawing" xmlns:w10="urn:schemas-microsoft-com:office:word" xmlns:w="http://schemas.openxmlformats.org/wordprocessingml/2006/main" xmlns:w14="http://schemas.microsoft.com/office/word/2010/wordml" xmlns:w15="http://schemas.microsoft.com/office/word/2012/wordml" xmlns:w16cex="http://schemas.microsoft.com/office/word/2018/wordml/cex" xmlns:w16cid="http://schemas.microsoft.com/office/word/2016/wordml/cid" xmlns:w16="http://schemas.microsoft.com/office/word/2018/wordml" xmlns:w16se="http://schemas.microsoft.com/office/word/2015/wordml/symex" xmlns:wpg="http://schemas.microsoft.com/office/word/2010/wordprocessingGroup" xmlns:wpi="http://schemas.microsoft.com/office/word/2010/wordprocessingInk" xmlns:wne="http://schemas.microsoft.com/office/word/2006/wordml" xmlns:wps="http://schemas.microsoft.com/office/word/2010/wordprocessingShape" mc:Ignorable="w14 w15 w16se w16cid w16 w16cex wp14">
   <w:abstractNum w:abstractNumId="0" w15:restartNumberingAfterBreak="0">
-    <w:nsid w:val="6E434BDC"/>
+    <w:nsid w:val="1F5713E3"/>
     <w:multiLevelType w:val="hybridMultilevel"/>
-    <w:tmpl w:val="7222E40E"/>
-    <w:lvl w:ilvl="0" w:tplc="04090011">
-      <w:start w:val="1"/>
+    <w:tmpl w:val="E1762F5C"/>
+    <w:lvl w:ilvl="0" w:tplc="B0D8DB34">
+      <w:start w:val="5"/>
       <w:numFmt w:val="decimal"/>
-      <w:lvlText w:val="%1)"/>
+      <w:lvlText w:val="%1"/>
       <w:lvlJc w:val="left"/>
       <w:pPr>
         <w:ind w:left="720" w:hanging="360"/>
@@ -1945,14 +2891,221 @@
       </w:pPr>
     </w:lvl>
   </w:abstractNum>
+  <w:abstractNum w:abstractNumId="1" w15:restartNumberingAfterBreak="0">
+    <w:nsid w:val="6C263481"/>
+    <w:multiLevelType w:val="multilevel"/>
+    <w:tmpl w:val="D71E585E"/>
+    <w:lvl w:ilvl="0">
+      <w:numFmt w:val="decimal"/>
+      <w:lvlText w:val="%1"/>
+      <w:lvlJc w:val="left"/>
+      <w:pPr>
+        <w:ind w:left="500" w:hanging="500"/>
+      </w:pPr>
+      <w:rPr>
+        <w:rFonts w:hint="default"/>
+      </w:rPr>
+    </w:lvl>
+    <w:lvl w:ilvl="1">
+      <w:start w:val="1"/>
+      <w:numFmt w:val="decimalZero"/>
+      <w:lvlText w:val="%1.%2"/>
+      <w:lvlJc w:val="left"/>
+      <w:pPr>
+        <w:ind w:left="500" w:hanging="500"/>
+      </w:pPr>
+      <w:rPr>
+        <w:rFonts w:hint="default"/>
+      </w:rPr>
+    </w:lvl>
+    <w:lvl w:ilvl="2">
+      <w:start w:val="1"/>
+      <w:numFmt w:val="decimal"/>
+      <w:lvlText w:val="%1.%2.%3"/>
+      <w:lvlJc w:val="left"/>
+      <w:pPr>
+        <w:ind w:left="720" w:hanging="720"/>
+      </w:pPr>
+      <w:rPr>
+        <w:rFonts w:hint="default"/>
+      </w:rPr>
+    </w:lvl>
+    <w:lvl w:ilvl="3">
+      <w:start w:val="1"/>
+      <w:numFmt w:val="decimal"/>
+      <w:lvlText w:val="%1.%2.%3.%4"/>
+      <w:lvlJc w:val="left"/>
+      <w:pPr>
+        <w:ind w:left="1080" w:hanging="1080"/>
+      </w:pPr>
+      <w:rPr>
+        <w:rFonts w:hint="default"/>
+      </w:rPr>
+    </w:lvl>
+    <w:lvl w:ilvl="4">
+      <w:start w:val="1"/>
+      <w:numFmt w:val="decimal"/>
+      <w:lvlText w:val="%1.%2.%3.%4.%5"/>
+      <w:lvlJc w:val="left"/>
+      <w:pPr>
+        <w:ind w:left="1080" w:hanging="1080"/>
+      </w:pPr>
+      <w:rPr>
+        <w:rFonts w:hint="default"/>
+      </w:rPr>
+    </w:lvl>
+    <w:lvl w:ilvl="5">
+      <w:start w:val="1"/>
+      <w:numFmt w:val="decimal"/>
+      <w:lvlText w:val="%1.%2.%3.%4.%5.%6"/>
+      <w:lvlJc w:val="left"/>
+      <w:pPr>
+        <w:ind w:left="1440" w:hanging="1440"/>
+      </w:pPr>
+      <w:rPr>
+        <w:rFonts w:hint="default"/>
+      </w:rPr>
+    </w:lvl>
+    <w:lvl w:ilvl="6">
+      <w:start w:val="1"/>
+      <w:numFmt w:val="decimal"/>
+      <w:lvlText w:val="%1.%2.%3.%4.%5.%6.%7"/>
+      <w:lvlJc w:val="left"/>
+      <w:pPr>
+        <w:ind w:left="1440" w:hanging="1440"/>
+      </w:pPr>
+      <w:rPr>
+        <w:rFonts w:hint="default"/>
+      </w:rPr>
+    </w:lvl>
+    <w:lvl w:ilvl="7">
+      <w:start w:val="1"/>
+      <w:numFmt w:val="decimal"/>
+      <w:lvlText w:val="%1.%2.%3.%4.%5.%6.%7.%8"/>
+      <w:lvlJc w:val="left"/>
+      <w:pPr>
+        <w:ind w:left="1800" w:hanging="1800"/>
+      </w:pPr>
+      <w:rPr>
+        <w:rFonts w:hint="default"/>
+      </w:rPr>
+    </w:lvl>
+    <w:lvl w:ilvl="8">
+      <w:start w:val="1"/>
+      <w:numFmt w:val="decimal"/>
+      <w:lvlText w:val="%1.%2.%3.%4.%5.%6.%7.%8.%9"/>
+      <w:lvlJc w:val="left"/>
+      <w:pPr>
+        <w:ind w:left="1800" w:hanging="1800"/>
+      </w:pPr>
+      <w:rPr>
+        <w:rFonts w:hint="default"/>
+      </w:rPr>
+    </w:lvl>
+  </w:abstractNum>
+  <w:abstractNum w:abstractNumId="2" w15:restartNumberingAfterBreak="0">
+    <w:nsid w:val="6E434BDC"/>
+    <w:multiLevelType w:val="hybridMultilevel"/>
+    <w:tmpl w:val="7222E40E"/>
+    <w:lvl w:ilvl="0" w:tplc="04090011">
+      <w:start w:val="1"/>
+      <w:numFmt w:val="decimal"/>
+      <w:lvlText w:val="%1)"/>
+      <w:lvlJc w:val="left"/>
+      <w:pPr>
+        <w:ind w:left="720" w:hanging="360"/>
+      </w:pPr>
+      <w:rPr>
+        <w:rFonts w:hint="default"/>
+      </w:rPr>
+    </w:lvl>
+    <w:lvl w:ilvl="1" w:tplc="04090019" w:tentative="1">
+      <w:start w:val="1"/>
+      <w:numFmt w:val="lowerLetter"/>
+      <w:lvlText w:val="%2."/>
+      <w:lvlJc w:val="left"/>
+      <w:pPr>
+        <w:ind w:left="1440" w:hanging="360"/>
+      </w:pPr>
+    </w:lvl>
+    <w:lvl w:ilvl="2" w:tplc="0409001B" w:tentative="1">
+      <w:start w:val="1"/>
+      <w:numFmt w:val="lowerRoman"/>
+      <w:lvlText w:val="%3."/>
+      <w:lvlJc w:val="right"/>
+      <w:pPr>
+        <w:ind w:left="2160" w:hanging="180"/>
+      </w:pPr>
+    </w:lvl>
+    <w:lvl w:ilvl="3" w:tplc="0409000F" w:tentative="1">
+      <w:start w:val="1"/>
+      <w:numFmt w:val="decimal"/>
+      <w:lvlText w:val="%4."/>
+      <w:lvlJc w:val="left"/>
+      <w:pPr>
+        <w:ind w:left="2880" w:hanging="360"/>
+      </w:pPr>
+    </w:lvl>
+    <w:lvl w:ilvl="4" w:tplc="04090019" w:tentative="1">
+      <w:start w:val="1"/>
+      <w:numFmt w:val="lowerLetter"/>
+      <w:lvlText w:val="%5."/>
+      <w:lvlJc w:val="left"/>
+      <w:pPr>
+        <w:ind w:left="3600" w:hanging="360"/>
+      </w:pPr>
+    </w:lvl>
+    <w:lvl w:ilvl="5" w:tplc="0409001B" w:tentative="1">
+      <w:start w:val="1"/>
+      <w:numFmt w:val="lowerRoman"/>
+      <w:lvlText w:val="%6."/>
+      <w:lvlJc w:val="right"/>
+      <w:pPr>
+        <w:ind w:left="4320" w:hanging="180"/>
+      </w:pPr>
+    </w:lvl>
+    <w:lvl w:ilvl="6" w:tplc="0409000F" w:tentative="1">
+      <w:start w:val="1"/>
+      <w:numFmt w:val="decimal"/>
+      <w:lvlText w:val="%7."/>
+      <w:lvlJc w:val="left"/>
+      <w:pPr>
+        <w:ind w:left="5040" w:hanging="360"/>
+      </w:pPr>
+    </w:lvl>
+    <w:lvl w:ilvl="7" w:tplc="04090019" w:tentative="1">
+      <w:start w:val="1"/>
+      <w:numFmt w:val="lowerLetter"/>
+      <w:lvlText w:val="%8."/>
+      <w:lvlJc w:val="left"/>
+      <w:pPr>
+        <w:ind w:left="5760" w:hanging="360"/>
+      </w:pPr>
+    </w:lvl>
+    <w:lvl w:ilvl="8" w:tplc="0409001B" w:tentative="1">
+      <w:start w:val="1"/>
+      <w:numFmt w:val="lowerRoman"/>
+      <w:lvlText w:val="%9."/>
+      <w:lvlJc w:val="right"/>
+      <w:pPr>
+        <w:ind w:left="6480" w:hanging="180"/>
+      </w:pPr>
+    </w:lvl>
+  </w:abstractNum>
   <w:num w:numId="1">
+    <w:abstractNumId w:val="2"/>
+  </w:num>
+  <w:num w:numId="2">
+    <w:abstractNumId w:val="1"/>
+  </w:num>
+  <w:num w:numId="3">
     <w:abstractNumId w:val="0"/>
   </w:num>
 </w:numbering>
 </file>
 
 <file path=word/styles.xml><?xml version="1.0" encoding="utf-8"?>
-<w:styles xmlns:mc="http://schemas.openxmlformats.org/markup-compatibility/2006" xmlns:r="http://schemas.openxmlformats.org/officeDocument/2006/relationships" xmlns:w="http://schemas.openxmlformats.org/wordprocessingml/2006/main" xmlns:w14="http://schemas.microsoft.com/office/word/2010/wordml" xmlns:w15="http://schemas.microsoft.com/office/word/2012/wordml" xmlns:w16cex="http://schemas.microsoft.com/office/word/2018/wordml/cex" xmlns:w16cid="http://schemas.microsoft.com/office/word/2016/wordml/cid" xmlns:w16="http://schemas.microsoft.com/office/word/2018/wordml" xmlns:w16sdtdh="http://schemas.microsoft.com/office/word/2020/wordml/sdtdatahash" xmlns:w16se="http://schemas.microsoft.com/office/word/2015/wordml/symex" mc:Ignorable="w14 w15 w16se w16cid w16 w16cex w16sdtdh">
+<w:styles xmlns:mc="http://schemas.openxmlformats.org/markup-compatibility/2006" xmlns:r="http://schemas.openxmlformats.org/officeDocument/2006/relationships" xmlns:w="http://schemas.openxmlformats.org/wordprocessingml/2006/main" xmlns:w14="http://schemas.microsoft.com/office/word/2010/wordml" xmlns:w15="http://schemas.microsoft.com/office/word/2012/wordml" xmlns:w16cex="http://schemas.microsoft.com/office/word/2018/wordml/cex" xmlns:w16cid="http://schemas.microsoft.com/office/word/2016/wordml/cid" xmlns:w16="http://schemas.microsoft.com/office/word/2018/wordml" xmlns:w16se="http://schemas.microsoft.com/office/word/2015/wordml/symex" mc:Ignorable="w14 w15 w16se w16cid w16 w16cex">
   <w:docDefaults>
     <w:rPrDefault>
       <w:rPr>

</xml_diff>